<commit_message>
Edit Jz Control Signal
</commit_message>
<xml_diff>
--- a/Project-Arch-Phase1-Autosaved-final2.docx
+++ b/Project-Arch-Phase1-Autosaved-final2.docx
@@ -558,25 +558,7 @@
                 <w:sz w:val="36"/>
                 <w:szCs w:val="36"/>
               </w:rPr>
-              <w:t xml:space="preserve">Aly </w:t>
-            </w:r>
-            <w:proofErr w:type="spellStart"/>
-            <w:r>
-              <w:rPr>
-                <w:rFonts w:eastAsia="Calibri"/>
-                <w:sz w:val="36"/>
-                <w:szCs w:val="36"/>
-              </w:rPr>
-              <w:t>Ramzy</w:t>
-            </w:r>
-            <w:proofErr w:type="spellEnd"/>
-            <w:r>
-              <w:rPr>
-                <w:rFonts w:eastAsia="Calibri"/>
-                <w:sz w:val="36"/>
-                <w:szCs w:val="36"/>
-              </w:rPr>
-              <w:t xml:space="preserve"> Hassan</w:t>
+              <w:t>Aly Ramzy Hassan</w:t>
             </w:r>
           </w:p>
         </w:tc>
@@ -693,18 +675,8 @@
                 <w:sz w:val="36"/>
                 <w:szCs w:val="36"/>
               </w:rPr>
-              <w:t xml:space="preserve">Mouhamed </w:t>
-            </w:r>
-            <w:proofErr w:type="spellStart"/>
-            <w:r>
-              <w:rPr>
-                <w:rFonts w:eastAsia="Calibri"/>
-                <w:sz w:val="36"/>
-                <w:szCs w:val="36"/>
-              </w:rPr>
-              <w:t>Khier</w:t>
-            </w:r>
-            <w:proofErr w:type="spellEnd"/>
+              <w:t>Mouhamed Khier</w:t>
+            </w:r>
           </w:p>
         </w:tc>
         <w:tc>
@@ -814,23 +786,13 @@
                 <w:szCs w:val="36"/>
               </w:rPr>
             </w:pPr>
-            <w:proofErr w:type="spellStart"/>
             <w:r>
               <w:rPr>
                 <w:rFonts w:eastAsia="Calibri"/>
                 <w:sz w:val="36"/>
                 <w:szCs w:val="36"/>
               </w:rPr>
-              <w:t>Nour</w:t>
-            </w:r>
-            <w:proofErr w:type="spellEnd"/>
-            <w:r>
-              <w:rPr>
-                <w:rFonts w:eastAsia="Calibri"/>
-                <w:sz w:val="36"/>
-                <w:szCs w:val="36"/>
-              </w:rPr>
-              <w:t xml:space="preserve"> Ahmed</w:t>
+              <w:t>Nour Ahmed</w:t>
             </w:r>
           </w:p>
         </w:tc>
@@ -1247,11 +1209,9 @@
             <w:pPr>
               <w:pStyle w:val="Standarduser"/>
             </w:pPr>
-            <w:proofErr w:type="spellStart"/>
             <w:r>
               <w:t>Nop</w:t>
             </w:r>
-            <w:proofErr w:type="spellEnd"/>
           </w:p>
         </w:tc>
         <w:tc>
@@ -1306,13 +1266,8 @@
               <w:pStyle w:val="Standarduser"/>
             </w:pPr>
             <w:r>
-              <w:t xml:space="preserve">Not </w:t>
-            </w:r>
-            <w:proofErr w:type="spellStart"/>
-            <w:r>
-              <w:t>Rdist</w:t>
-            </w:r>
-            <w:proofErr w:type="spellEnd"/>
+              <w:t>Not Rdist</w:t>
+            </w:r>
           </w:p>
         </w:tc>
         <w:tc>
@@ -1366,19 +1321,9 @@
             <w:pPr>
               <w:pStyle w:val="Standarduser"/>
             </w:pPr>
-            <w:proofErr w:type="spellStart"/>
-            <w:r>
-              <w:t>Inc</w:t>
-            </w:r>
-            <w:proofErr w:type="spellEnd"/>
-            <w:r>
-              <w:t xml:space="preserve"> </w:t>
-            </w:r>
-            <w:proofErr w:type="spellStart"/>
-            <w:r>
-              <w:t>Rdst</w:t>
-            </w:r>
-            <w:proofErr w:type="spellEnd"/>
+            <w:r>
+              <w:t>Inc Rdst</w:t>
+            </w:r>
           </w:p>
         </w:tc>
         <w:tc>
@@ -1439,16 +1384,8 @@
               <w:rPr>
                 <w:color w:val="000000"/>
               </w:rPr>
-              <w:t xml:space="preserve">DEC  </w:t>
-            </w:r>
-            <w:proofErr w:type="spellStart"/>
-            <w:r>
-              <w:rPr>
-                <w:color w:val="000000"/>
-              </w:rPr>
-              <w:t>Rdst</w:t>
-            </w:r>
-            <w:proofErr w:type="spellEnd"/>
+              <w:t>DEC  Rdst</w:t>
+            </w:r>
           </w:p>
         </w:tc>
         <w:tc>
@@ -1509,16 +1446,8 @@
               <w:rPr>
                 <w:color w:val="000000"/>
               </w:rPr>
-              <w:t xml:space="preserve">OUT  </w:t>
-            </w:r>
-            <w:proofErr w:type="spellStart"/>
-            <w:r>
-              <w:rPr>
-                <w:color w:val="000000"/>
-              </w:rPr>
-              <w:t>Rdst</w:t>
-            </w:r>
-            <w:proofErr w:type="spellEnd"/>
+              <w:t>OUT  Rdst</w:t>
+            </w:r>
           </w:p>
         </w:tc>
         <w:tc>
@@ -1579,16 +1508,8 @@
               <w:rPr>
                 <w:color w:val="000000"/>
               </w:rPr>
-              <w:t xml:space="preserve">IN  </w:t>
-            </w:r>
-            <w:proofErr w:type="spellStart"/>
-            <w:r>
-              <w:rPr>
-                <w:color w:val="000000"/>
-              </w:rPr>
-              <w:t>Rdst</w:t>
-            </w:r>
-            <w:proofErr w:type="spellEnd"/>
+              <w:t>IN  Rdst</w:t>
+            </w:r>
           </w:p>
         </w:tc>
         <w:tc>
@@ -1763,30 +1684,8 @@
               <w:rPr>
                 <w:color w:val="000000"/>
               </w:rPr>
-              <w:t xml:space="preserve">SWAP </w:t>
-            </w:r>
-            <w:proofErr w:type="spellStart"/>
-            <w:r>
-              <w:rPr>
-                <w:color w:val="000000"/>
-              </w:rPr>
-              <w:t>Rsrc</w:t>
-            </w:r>
-            <w:proofErr w:type="spellEnd"/>
-            <w:r>
-              <w:rPr>
-                <w:color w:val="000000"/>
-              </w:rPr>
-              <w:t xml:space="preserve">, </w:t>
-            </w:r>
-            <w:proofErr w:type="spellStart"/>
-            <w:r>
-              <w:rPr>
-                <w:color w:val="000000"/>
-              </w:rPr>
-              <w:t>Rdst</w:t>
-            </w:r>
-            <w:proofErr w:type="spellEnd"/>
+              <w:t>SWAP Rsrc, Rdst</w:t>
+            </w:r>
           </w:p>
         </w:tc>
         <w:tc>
@@ -1847,16 +1746,8 @@
               <w:rPr>
                 <w:color w:val="000000"/>
               </w:rPr>
-              <w:t xml:space="preserve">ADD Rsrc1, Rsrc2, </w:t>
-            </w:r>
-            <w:proofErr w:type="spellStart"/>
-            <w:r>
-              <w:rPr>
-                <w:color w:val="000000"/>
-              </w:rPr>
-              <w:t>Rdst</w:t>
-            </w:r>
-            <w:proofErr w:type="spellEnd"/>
+              <w:t>ADD Rsrc1, Rsrc2, Rdst</w:t>
+            </w:r>
           </w:p>
         </w:tc>
         <w:tc>
@@ -1979,16 +1870,8 @@
               <w:rPr>
                 <w:color w:val="000000"/>
               </w:rPr>
-              <w:t xml:space="preserve">SUB  Rsrc1, Rsrc2, </w:t>
-            </w:r>
-            <w:proofErr w:type="spellStart"/>
-            <w:r>
-              <w:rPr>
-                <w:color w:val="000000"/>
-              </w:rPr>
-              <w:t>Rdst</w:t>
-            </w:r>
-            <w:proofErr w:type="spellEnd"/>
+              <w:t>SUB  Rsrc1, Rsrc2, Rdst</w:t>
+            </w:r>
           </w:p>
         </w:tc>
         <w:tc>
@@ -2052,16 +1935,8 @@
               <w:rPr>
                 <w:color w:val="000000"/>
               </w:rPr>
-              <w:t xml:space="preserve">AND  Rsrc1, Rsrc2, </w:t>
-            </w:r>
-            <w:proofErr w:type="spellStart"/>
-            <w:r>
-              <w:rPr>
-                <w:color w:val="000000"/>
-              </w:rPr>
-              <w:t>Rdst</w:t>
-            </w:r>
-            <w:proofErr w:type="spellEnd"/>
+              <w:t>AND  Rsrc1, Rsrc2, Rdst</w:t>
+            </w:r>
           </w:p>
         </w:tc>
         <w:tc>
@@ -2122,16 +1997,8 @@
               <w:rPr>
                 <w:color w:val="000000"/>
               </w:rPr>
-              <w:t xml:space="preserve">OR  Rsrc1, Rsrc2, </w:t>
-            </w:r>
-            <w:proofErr w:type="spellStart"/>
-            <w:r>
-              <w:rPr>
-                <w:color w:val="000000"/>
-              </w:rPr>
-              <w:t>Rdst</w:t>
-            </w:r>
-            <w:proofErr w:type="spellEnd"/>
+              <w:t>OR  Rsrc1, Rsrc2, Rdst</w:t>
+            </w:r>
           </w:p>
         </w:tc>
         <w:tc>
@@ -2195,30 +2062,8 @@
               <w:rPr>
                 <w:color w:val="000000"/>
               </w:rPr>
-              <w:t xml:space="preserve">SHL </w:t>
-            </w:r>
-            <w:proofErr w:type="spellStart"/>
-            <w:r>
-              <w:rPr>
-                <w:color w:val="000000"/>
-              </w:rPr>
-              <w:t>Rsrc</w:t>
-            </w:r>
-            <w:proofErr w:type="spellEnd"/>
-            <w:r>
-              <w:rPr>
-                <w:color w:val="000000"/>
-              </w:rPr>
-              <w:t xml:space="preserve">, </w:t>
-            </w:r>
-            <w:proofErr w:type="spellStart"/>
-            <w:r>
-              <w:rPr>
-                <w:color w:val="000000"/>
-              </w:rPr>
-              <w:t>Imm</w:t>
-            </w:r>
-            <w:proofErr w:type="spellEnd"/>
+              <w:t>SHL Rsrc, Imm</w:t>
+            </w:r>
           </w:p>
         </w:tc>
         <w:tc>
@@ -2282,30 +2127,8 @@
               <w:rPr>
                 <w:color w:val="000000"/>
               </w:rPr>
-              <w:t xml:space="preserve">SHR </w:t>
-            </w:r>
-            <w:proofErr w:type="spellStart"/>
-            <w:r>
-              <w:rPr>
-                <w:color w:val="000000"/>
-              </w:rPr>
-              <w:t>Rsrc</w:t>
-            </w:r>
-            <w:proofErr w:type="spellEnd"/>
-            <w:r>
-              <w:rPr>
-                <w:color w:val="000000"/>
-              </w:rPr>
-              <w:t xml:space="preserve">, </w:t>
-            </w:r>
-            <w:proofErr w:type="spellStart"/>
-            <w:r>
-              <w:rPr>
-                <w:color w:val="000000"/>
-              </w:rPr>
-              <w:t>Imm</w:t>
-            </w:r>
-            <w:proofErr w:type="spellEnd"/>
+              <w:t>SHR Rsrc, Imm</w:t>
+            </w:r>
           </w:p>
         </w:tc>
         <w:tc>
@@ -2629,16 +2452,8 @@
               <w:rPr>
                 <w:color w:val="000000"/>
               </w:rPr>
-              <w:t xml:space="preserve">PUSH  </w:t>
-            </w:r>
-            <w:proofErr w:type="spellStart"/>
-            <w:r>
-              <w:rPr>
-                <w:color w:val="000000"/>
-              </w:rPr>
-              <w:t>Rdst</w:t>
-            </w:r>
-            <w:proofErr w:type="spellEnd"/>
+              <w:t>PUSH  Rdst</w:t>
+            </w:r>
           </w:p>
         </w:tc>
         <w:tc>
@@ -2699,16 +2514,8 @@
               <w:rPr>
                 <w:color w:val="000000"/>
               </w:rPr>
-              <w:t xml:space="preserve">POP  </w:t>
-            </w:r>
-            <w:proofErr w:type="spellStart"/>
-            <w:r>
-              <w:rPr>
-                <w:color w:val="000000"/>
-              </w:rPr>
-              <w:t>Rdst</w:t>
-            </w:r>
-            <w:proofErr w:type="spellEnd"/>
+              <w:t>POP  Rdst</w:t>
+            </w:r>
           </w:p>
         </w:tc>
         <w:tc>
@@ -2769,30 +2576,8 @@
               <w:rPr>
                 <w:color w:val="000000"/>
               </w:rPr>
-              <w:t xml:space="preserve">LDM  </w:t>
-            </w:r>
-            <w:proofErr w:type="spellStart"/>
-            <w:r>
-              <w:rPr>
-                <w:color w:val="000000"/>
-              </w:rPr>
-              <w:t>Rdst</w:t>
-            </w:r>
-            <w:proofErr w:type="spellEnd"/>
-            <w:r>
-              <w:rPr>
-                <w:color w:val="000000"/>
-              </w:rPr>
-              <w:t xml:space="preserve">, </w:t>
-            </w:r>
-            <w:proofErr w:type="spellStart"/>
-            <w:r>
-              <w:rPr>
-                <w:color w:val="000000"/>
-              </w:rPr>
-              <w:t>Imm</w:t>
-            </w:r>
-            <w:proofErr w:type="spellEnd"/>
+              <w:t>LDM  Rdst, Imm</w:t>
+            </w:r>
           </w:p>
         </w:tc>
         <w:tc>
@@ -2853,21 +2638,7 @@
               <w:rPr>
                 <w:color w:val="000000"/>
               </w:rPr>
-              <w:t xml:space="preserve">LDD  </w:t>
-            </w:r>
-            <w:proofErr w:type="spellStart"/>
-            <w:r>
-              <w:rPr>
-                <w:color w:val="000000"/>
-              </w:rPr>
-              <w:t>Rdst</w:t>
-            </w:r>
-            <w:proofErr w:type="spellEnd"/>
-            <w:r>
-              <w:rPr>
-                <w:color w:val="000000"/>
-              </w:rPr>
-              <w:t>, EA</w:t>
+              <w:t>LDD  Rdst, EA</w:t>
             </w:r>
           </w:p>
         </w:tc>
@@ -2929,21 +2700,7 @@
               <w:rPr>
                 <w:color w:val="000000"/>
               </w:rPr>
-              <w:t xml:space="preserve">STD </w:t>
-            </w:r>
-            <w:proofErr w:type="spellStart"/>
-            <w:r>
-              <w:rPr>
-                <w:color w:val="000000"/>
-              </w:rPr>
-              <w:t>Rsrc</w:t>
-            </w:r>
-            <w:proofErr w:type="spellEnd"/>
-            <w:r>
-              <w:rPr>
-                <w:color w:val="000000"/>
-              </w:rPr>
-              <w:t>, EA</w:t>
+              <w:t>STD Rsrc, EA</w:t>
             </w:r>
           </w:p>
         </w:tc>
@@ -3131,16 +2888,8 @@
               <w:rPr>
                 <w:color w:val="000000"/>
               </w:rPr>
-              <w:t xml:space="preserve">JZ  </w:t>
-            </w:r>
-            <w:proofErr w:type="spellStart"/>
-            <w:r>
-              <w:rPr>
-                <w:color w:val="000000"/>
-              </w:rPr>
-              <w:t>Rdst</w:t>
-            </w:r>
-            <w:proofErr w:type="spellEnd"/>
+              <w:t>JZ  Rdst</w:t>
+            </w:r>
           </w:p>
         </w:tc>
         <w:tc>
@@ -3200,16 +2949,8 @@
               <w:rPr>
                 <w:color w:val="000000"/>
               </w:rPr>
-              <w:t xml:space="preserve">JMP  </w:t>
-            </w:r>
-            <w:proofErr w:type="spellStart"/>
-            <w:r>
-              <w:rPr>
-                <w:color w:val="000000"/>
-              </w:rPr>
-              <w:t>Rdst</w:t>
-            </w:r>
-            <w:proofErr w:type="spellEnd"/>
+              <w:t>JMP  Rdst</w:t>
+            </w:r>
           </w:p>
         </w:tc>
         <w:tc>
@@ -3269,16 +3010,8 @@
               <w:rPr>
                 <w:color w:val="000000"/>
               </w:rPr>
-              <w:t xml:space="preserve">CALL  </w:t>
-            </w:r>
-            <w:proofErr w:type="spellStart"/>
-            <w:r>
-              <w:rPr>
-                <w:color w:val="000000"/>
-              </w:rPr>
-              <w:t>Rdst</w:t>
-            </w:r>
-            <w:proofErr w:type="spellEnd"/>
+              <w:t>CALL  Rdst</w:t>
+            </w:r>
           </w:p>
         </w:tc>
         <w:tc>
@@ -3802,23 +3535,7 @@
                 <w:sz w:val="32"/>
                 <w:szCs w:val="32"/>
               </w:rPr>
-              <w:t xml:space="preserve">Register </w:t>
-            </w:r>
-            <w:proofErr w:type="spellStart"/>
-            <w:r>
-              <w:rPr>
-                <w:sz w:val="32"/>
-                <w:szCs w:val="32"/>
-              </w:rPr>
-              <w:t>dst</w:t>
-            </w:r>
-            <w:proofErr w:type="spellEnd"/>
-            <w:r>
-              <w:rPr>
-                <w:sz w:val="32"/>
-                <w:szCs w:val="32"/>
-              </w:rPr>
-              <w:t xml:space="preserve"> index 3 bit 26:24</w:t>
+              <w:t>Register dst index 3 bit 26:24</w:t>
             </w:r>
           </w:p>
         </w:tc>
@@ -4067,23 +3784,7 @@
                 <w:sz w:val="26"/>
                 <w:szCs w:val="26"/>
               </w:rPr>
-              <w:t xml:space="preserve">Register </w:t>
-            </w:r>
-            <w:proofErr w:type="spellStart"/>
-            <w:r>
-              <w:rPr>
-                <w:sz w:val="26"/>
-                <w:szCs w:val="26"/>
-              </w:rPr>
-              <w:t>dst</w:t>
-            </w:r>
-            <w:proofErr w:type="spellEnd"/>
-            <w:r>
-              <w:rPr>
-                <w:sz w:val="26"/>
-                <w:szCs w:val="26"/>
-              </w:rPr>
-              <w:t xml:space="preserve"> index 3 bit</w:t>
+              <w:t>Register dst index 3 bit</w:t>
             </w:r>
           </w:p>
           <w:p>
@@ -4642,23 +4343,7 @@
                 <w:sz w:val="26"/>
                 <w:szCs w:val="26"/>
               </w:rPr>
-              <w:t xml:space="preserve">Register </w:t>
-            </w:r>
-            <w:proofErr w:type="spellStart"/>
-            <w:r>
-              <w:rPr>
-                <w:sz w:val="26"/>
-                <w:szCs w:val="26"/>
-              </w:rPr>
-              <w:t>dst</w:t>
-            </w:r>
-            <w:proofErr w:type="spellEnd"/>
-            <w:r>
-              <w:rPr>
-                <w:sz w:val="26"/>
-                <w:szCs w:val="26"/>
-              </w:rPr>
-              <w:t xml:space="preserve"> 3 bit</w:t>
+              <w:t>Register dst 3 bit</w:t>
             </w:r>
           </w:p>
           <w:p>
@@ -4900,23 +4585,7 @@
                 <w:sz w:val="26"/>
                 <w:szCs w:val="26"/>
               </w:rPr>
-              <w:t xml:space="preserve">Register </w:t>
-            </w:r>
-            <w:proofErr w:type="spellStart"/>
-            <w:r>
-              <w:rPr>
-                <w:sz w:val="26"/>
-                <w:szCs w:val="26"/>
-              </w:rPr>
-              <w:t>dst</w:t>
-            </w:r>
-            <w:proofErr w:type="spellEnd"/>
-            <w:r>
-              <w:rPr>
-                <w:sz w:val="26"/>
-                <w:szCs w:val="26"/>
-              </w:rPr>
-              <w:t xml:space="preserve"> 3 bit</w:t>
+              <w:t>Register dst 3 bit</w:t>
             </w:r>
           </w:p>
           <w:p>
@@ -5518,23 +5187,7 @@
                 <w:sz w:val="26"/>
                 <w:szCs w:val="26"/>
               </w:rPr>
-              <w:t xml:space="preserve">Register </w:t>
-            </w:r>
-            <w:proofErr w:type="spellStart"/>
-            <w:r>
-              <w:rPr>
-                <w:sz w:val="26"/>
-                <w:szCs w:val="26"/>
-              </w:rPr>
-              <w:t>dst</w:t>
-            </w:r>
-            <w:proofErr w:type="spellEnd"/>
-            <w:r>
-              <w:rPr>
-                <w:sz w:val="26"/>
-                <w:szCs w:val="26"/>
-              </w:rPr>
-              <w:t xml:space="preserve"> 3 bit</w:t>
+              <w:t>Register dst 3 bit</w:t>
             </w:r>
           </w:p>
           <w:p>
@@ -5990,7 +5643,6 @@
                 <w:lang w:bidi="ar-SY"/>
               </w:rPr>
             </w:pPr>
-            <w:proofErr w:type="spellStart"/>
             <w:r>
               <w:rPr>
                 <w:rFonts w:eastAsia="Calibri"/>
@@ -6002,7 +5654,6 @@
               </w:rPr>
               <w:t>Wp</w:t>
             </w:r>
-            <w:proofErr w:type="spellEnd"/>
           </w:p>
         </w:tc>
         <w:tc>
@@ -6035,7 +5686,6 @@
                 <w:lang w:bidi="ar-SY"/>
               </w:rPr>
             </w:pPr>
-            <w:proofErr w:type="spellStart"/>
             <w:r>
               <w:rPr>
                 <w:rFonts w:eastAsia="Calibri"/>
@@ -6045,19 +5695,7 @@
                 <w:szCs w:val="28"/>
                 <w:lang w:bidi="ar-SY"/>
               </w:rPr>
-              <w:t>Pred</w:t>
-            </w:r>
-            <w:proofErr w:type="spellEnd"/>
-            <w:r>
-              <w:rPr>
-                <w:rFonts w:eastAsia="Calibri"/>
-                <w:b/>
-                <w:bCs/>
-                <w:sz w:val="28"/>
-                <w:szCs w:val="28"/>
-                <w:lang w:bidi="ar-SY"/>
-              </w:rPr>
-              <w:t xml:space="preserve"> result</w:t>
+              <w:t>Pred result</w:t>
             </w:r>
           </w:p>
         </w:tc>
@@ -6578,7 +6216,6 @@
                 <w:szCs w:val="10"/>
               </w:rPr>
             </w:pPr>
-            <w:proofErr w:type="spellStart"/>
             <w:r>
               <w:rPr>
                 <w:rFonts w:eastAsia="Calibri"/>
@@ -6587,18 +6224,7 @@
                 <w:sz w:val="10"/>
                 <w:szCs w:val="10"/>
               </w:rPr>
-              <w:t>Num</w:t>
-            </w:r>
-            <w:proofErr w:type="spellEnd"/>
-            <w:r>
-              <w:rPr>
-                <w:rFonts w:eastAsia="Calibri"/>
-                <w:b/>
-                <w:bCs/>
-                <w:sz w:val="10"/>
-                <w:szCs w:val="10"/>
-              </w:rPr>
-              <w:t xml:space="preserve"> sources</w:t>
+              <w:t>Num sources</w:t>
             </w:r>
           </w:p>
         </w:tc>
@@ -6674,7 +6300,6 @@
                 <w:szCs w:val="14"/>
               </w:rPr>
             </w:pPr>
-            <w:proofErr w:type="spellStart"/>
             <w:r>
               <w:rPr>
                 <w:rFonts w:eastAsia="Calibri"/>
@@ -6683,18 +6308,7 @@
                 <w:sz w:val="14"/>
                 <w:szCs w:val="14"/>
               </w:rPr>
-              <w:t>Pred</w:t>
-            </w:r>
-            <w:proofErr w:type="spellEnd"/>
-            <w:r>
-              <w:rPr>
-                <w:rFonts w:eastAsia="Calibri"/>
-                <w:b/>
-                <w:bCs/>
-                <w:sz w:val="14"/>
-                <w:szCs w:val="14"/>
-              </w:rPr>
-              <w:t xml:space="preserve"> result</w:t>
+              <w:t>Pred result</w:t>
             </w:r>
           </w:p>
         </w:tc>
@@ -10239,7 +9853,6 @@
                 <w:szCs w:val="28"/>
               </w:rPr>
             </w:pPr>
-            <w:proofErr w:type="spellStart"/>
             <w:r>
               <w:rPr>
                 <w:rFonts w:eastAsia="Calibri"/>
@@ -10248,18 +9861,7 @@
                 <w:sz w:val="28"/>
                 <w:szCs w:val="28"/>
               </w:rPr>
-              <w:t>Pred</w:t>
-            </w:r>
-            <w:proofErr w:type="spellEnd"/>
-            <w:r>
-              <w:rPr>
-                <w:rFonts w:eastAsia="Calibri"/>
-                <w:b/>
-                <w:bCs/>
-                <w:sz w:val="28"/>
-                <w:szCs w:val="28"/>
-              </w:rPr>
-              <w:t xml:space="preserve"> result</w:t>
+              <w:t>Pred result</w:t>
             </w:r>
           </w:p>
         </w:tc>
@@ -12144,15 +11746,7 @@
         <w:pStyle w:val="Standard"/>
       </w:pPr>
       <w:r>
-        <w:t xml:space="preserve">We have 8 multiplexers: A, B, C, D, F, E, F, G and its selectors are stated </w:t>
-      </w:r>
-      <w:proofErr w:type="gramStart"/>
-      <w:r>
-        <w:t>in  the</w:t>
-      </w:r>
-      <w:proofErr w:type="gramEnd"/>
-      <w:r>
-        <w:t xml:space="preserve"> table below:</w:t>
+        <w:t>We have 8 multiplexers: A, B, C, D, F, E, F, G and its selectors are stated in  the table below:</w:t>
       </w:r>
     </w:p>
     <w:tbl>
@@ -18330,6 +17924,9 @@
             <w:pPr>
               <w:pStyle w:val="TableContents"/>
             </w:pPr>
+            <w:r>
+              <w:t>1</w:t>
+            </w:r>
           </w:p>
         </w:tc>
         <w:tc>
@@ -18350,6 +17947,9 @@
             <w:pPr>
               <w:pStyle w:val="TableContents"/>
             </w:pPr>
+            <w:r>
+              <w:t>0</w:t>
+            </w:r>
           </w:p>
         </w:tc>
         <w:tc>
@@ -22382,11 +21982,9 @@
               <w:pStyle w:val="TableContents"/>
               <w:jc w:val="center"/>
             </w:pPr>
-            <w:proofErr w:type="spellStart"/>
             <w:r>
               <w:t>num</w:t>
             </w:r>
-            <w:proofErr w:type="spellEnd"/>
           </w:p>
         </w:tc>
         <w:tc>
@@ -22411,11 +22009,9 @@
               <w:pStyle w:val="TableContents"/>
               <w:jc w:val="center"/>
             </w:pPr>
-            <w:proofErr w:type="spellStart"/>
             <w:r>
               <w:t>wb</w:t>
             </w:r>
-            <w:proofErr w:type="spellEnd"/>
           </w:p>
         </w:tc>
         <w:tc>
@@ -22599,11 +22195,9 @@
               <w:pStyle w:val="TableContents"/>
               <w:jc w:val="center"/>
             </w:pPr>
-            <w:proofErr w:type="spellStart"/>
             <w:r>
               <w:t>Int</w:t>
             </w:r>
-            <w:proofErr w:type="spellEnd"/>
           </w:p>
           <w:p>
             <w:pPr>
@@ -32533,7 +32127,7 @@
       <w:rPr>
         <w:noProof/>
       </w:rPr>
-      <w:t>13</w:t>
+      <w:t>8</w:t>
     </w:r>
     <w:r>
       <w:fldChar w:fldCharType="end"/>
@@ -34272,7 +33866,7 @@
 </file>
 
 <file path=customXml/itemProps1.xml><?xml version="1.0" encoding="utf-8"?>
-<ds:datastoreItem xmlns:ds="http://purl.oclc.org/ooxml/officeDocument/customXml" ds:itemID="{A5EB8AD5-5914-45EF-AEA5-213C440C3C46}">
+<ds:datastoreItem xmlns:ds="http://purl.oclc.org/ooxml/officeDocument/customXml" ds:itemID="{A5ADAA29-FA2B-450F-89FE-A4CACAD1A3B3}">
   <ds:schemaRefs>
     <ds:schemaRef ds:uri="http://schemas.openxmlformats.org/officeDocument/2006/bibliography"/>
   </ds:schemaRefs>

</xml_diff>

<commit_message>
Edit Int 3rd Flag index in R1
</commit_message>
<xml_diff>
--- a/Project-Arch-Phase1-Autosaved-final2.docx
+++ b/Project-Arch-Phase1-Autosaved-final2.docx
@@ -558,7 +558,25 @@
                 <w:sz w:val="36"/>
                 <w:szCs w:val="36"/>
               </w:rPr>
-              <w:t>Aly Ramzy Hassan</w:t>
+              <w:t xml:space="preserve">Aly </w:t>
+            </w:r>
+            <w:proofErr w:type="spellStart"/>
+            <w:r>
+              <w:rPr>
+                <w:rFonts w:eastAsia="Calibri"/>
+                <w:sz w:val="36"/>
+                <w:szCs w:val="36"/>
+              </w:rPr>
+              <w:t>Ramzy</w:t>
+            </w:r>
+            <w:proofErr w:type="spellEnd"/>
+            <w:r>
+              <w:rPr>
+                <w:rFonts w:eastAsia="Calibri"/>
+                <w:sz w:val="36"/>
+                <w:szCs w:val="36"/>
+              </w:rPr>
+              <w:t xml:space="preserve"> Hassan</w:t>
             </w:r>
           </w:p>
         </w:tc>
@@ -675,8 +693,18 @@
                 <w:sz w:val="36"/>
                 <w:szCs w:val="36"/>
               </w:rPr>
-              <w:t>Mouhamed Khier</w:t>
-            </w:r>
+              <w:t xml:space="preserve">Mouhamed </w:t>
+            </w:r>
+            <w:proofErr w:type="spellStart"/>
+            <w:r>
+              <w:rPr>
+                <w:rFonts w:eastAsia="Calibri"/>
+                <w:sz w:val="36"/>
+                <w:szCs w:val="36"/>
+              </w:rPr>
+              <w:t>Khier</w:t>
+            </w:r>
+            <w:proofErr w:type="spellEnd"/>
           </w:p>
         </w:tc>
         <w:tc>
@@ -786,13 +814,23 @@
                 <w:szCs w:val="36"/>
               </w:rPr>
             </w:pPr>
+            <w:proofErr w:type="spellStart"/>
             <w:r>
               <w:rPr>
                 <w:rFonts w:eastAsia="Calibri"/>
                 <w:sz w:val="36"/>
                 <w:szCs w:val="36"/>
               </w:rPr>
-              <w:t>Nour Ahmed</w:t>
+              <w:t>Nour</w:t>
+            </w:r>
+            <w:proofErr w:type="spellEnd"/>
+            <w:r>
+              <w:rPr>
+                <w:rFonts w:eastAsia="Calibri"/>
+                <w:sz w:val="36"/>
+                <w:szCs w:val="36"/>
+              </w:rPr>
+              <w:t xml:space="preserve"> Ahmed</w:t>
             </w:r>
           </w:p>
         </w:tc>
@@ -1209,9 +1247,11 @@
             <w:pPr>
               <w:pStyle w:val="Standarduser"/>
             </w:pPr>
+            <w:proofErr w:type="spellStart"/>
             <w:r>
               <w:t>Nop</w:t>
             </w:r>
+            <w:proofErr w:type="spellEnd"/>
           </w:p>
         </w:tc>
         <w:tc>
@@ -1266,8 +1306,13 @@
               <w:pStyle w:val="Standarduser"/>
             </w:pPr>
             <w:r>
-              <w:t>Not Rdist</w:t>
-            </w:r>
+              <w:t xml:space="preserve">Not </w:t>
+            </w:r>
+            <w:proofErr w:type="spellStart"/>
+            <w:r>
+              <w:t>Rdist</w:t>
+            </w:r>
+            <w:proofErr w:type="spellEnd"/>
           </w:p>
         </w:tc>
         <w:tc>
@@ -1321,9 +1366,19 @@
             <w:pPr>
               <w:pStyle w:val="Standarduser"/>
             </w:pPr>
-            <w:r>
-              <w:t>Inc Rdst</w:t>
-            </w:r>
+            <w:proofErr w:type="spellStart"/>
+            <w:r>
+              <w:t>Inc</w:t>
+            </w:r>
+            <w:proofErr w:type="spellEnd"/>
+            <w:r>
+              <w:t xml:space="preserve"> </w:t>
+            </w:r>
+            <w:proofErr w:type="spellStart"/>
+            <w:r>
+              <w:t>Rdst</w:t>
+            </w:r>
+            <w:proofErr w:type="spellEnd"/>
           </w:p>
         </w:tc>
         <w:tc>
@@ -1384,8 +1439,16 @@
               <w:rPr>
                 <w:color w:val="000000"/>
               </w:rPr>
-              <w:t>DEC  Rdst</w:t>
-            </w:r>
+              <w:t xml:space="preserve">DEC  </w:t>
+            </w:r>
+            <w:proofErr w:type="spellStart"/>
+            <w:r>
+              <w:rPr>
+                <w:color w:val="000000"/>
+              </w:rPr>
+              <w:t>Rdst</w:t>
+            </w:r>
+            <w:proofErr w:type="spellEnd"/>
           </w:p>
         </w:tc>
         <w:tc>
@@ -1446,8 +1509,16 @@
               <w:rPr>
                 <w:color w:val="000000"/>
               </w:rPr>
-              <w:t>OUT  Rdst</w:t>
-            </w:r>
+              <w:t xml:space="preserve">OUT  </w:t>
+            </w:r>
+            <w:proofErr w:type="spellStart"/>
+            <w:r>
+              <w:rPr>
+                <w:color w:val="000000"/>
+              </w:rPr>
+              <w:t>Rdst</w:t>
+            </w:r>
+            <w:proofErr w:type="spellEnd"/>
           </w:p>
         </w:tc>
         <w:tc>
@@ -1508,8 +1579,16 @@
               <w:rPr>
                 <w:color w:val="000000"/>
               </w:rPr>
-              <w:t>IN  Rdst</w:t>
-            </w:r>
+              <w:t xml:space="preserve">IN  </w:t>
+            </w:r>
+            <w:proofErr w:type="spellStart"/>
+            <w:r>
+              <w:rPr>
+                <w:color w:val="000000"/>
+              </w:rPr>
+              <w:t>Rdst</w:t>
+            </w:r>
+            <w:proofErr w:type="spellEnd"/>
           </w:p>
         </w:tc>
         <w:tc>
@@ -1684,8 +1763,30 @@
               <w:rPr>
                 <w:color w:val="000000"/>
               </w:rPr>
-              <w:t>SWAP Rsrc, Rdst</w:t>
-            </w:r>
+              <w:t xml:space="preserve">SWAP </w:t>
+            </w:r>
+            <w:proofErr w:type="spellStart"/>
+            <w:r>
+              <w:rPr>
+                <w:color w:val="000000"/>
+              </w:rPr>
+              <w:t>Rsrc</w:t>
+            </w:r>
+            <w:proofErr w:type="spellEnd"/>
+            <w:r>
+              <w:rPr>
+                <w:color w:val="000000"/>
+              </w:rPr>
+              <w:t xml:space="preserve">, </w:t>
+            </w:r>
+            <w:proofErr w:type="spellStart"/>
+            <w:r>
+              <w:rPr>
+                <w:color w:val="000000"/>
+              </w:rPr>
+              <w:t>Rdst</w:t>
+            </w:r>
+            <w:proofErr w:type="spellEnd"/>
           </w:p>
         </w:tc>
         <w:tc>
@@ -1746,8 +1847,16 @@
               <w:rPr>
                 <w:color w:val="000000"/>
               </w:rPr>
-              <w:t>ADD Rsrc1, Rsrc2, Rdst</w:t>
-            </w:r>
+              <w:t xml:space="preserve">ADD Rsrc1, Rsrc2, </w:t>
+            </w:r>
+            <w:proofErr w:type="spellStart"/>
+            <w:r>
+              <w:rPr>
+                <w:color w:val="000000"/>
+              </w:rPr>
+              <w:t>Rdst</w:t>
+            </w:r>
+            <w:proofErr w:type="spellEnd"/>
           </w:p>
         </w:tc>
         <w:tc>
@@ -1870,8 +1979,16 @@
               <w:rPr>
                 <w:color w:val="000000"/>
               </w:rPr>
-              <w:t>SUB  Rsrc1, Rsrc2, Rdst</w:t>
-            </w:r>
+              <w:t xml:space="preserve">SUB  Rsrc1, Rsrc2, </w:t>
+            </w:r>
+            <w:proofErr w:type="spellStart"/>
+            <w:r>
+              <w:rPr>
+                <w:color w:val="000000"/>
+              </w:rPr>
+              <w:t>Rdst</w:t>
+            </w:r>
+            <w:proofErr w:type="spellEnd"/>
           </w:p>
         </w:tc>
         <w:tc>
@@ -1935,8 +2052,16 @@
               <w:rPr>
                 <w:color w:val="000000"/>
               </w:rPr>
-              <w:t>AND  Rsrc1, Rsrc2, Rdst</w:t>
-            </w:r>
+              <w:t xml:space="preserve">AND  Rsrc1, Rsrc2, </w:t>
+            </w:r>
+            <w:proofErr w:type="spellStart"/>
+            <w:r>
+              <w:rPr>
+                <w:color w:val="000000"/>
+              </w:rPr>
+              <w:t>Rdst</w:t>
+            </w:r>
+            <w:proofErr w:type="spellEnd"/>
           </w:p>
         </w:tc>
         <w:tc>
@@ -1997,8 +2122,16 @@
               <w:rPr>
                 <w:color w:val="000000"/>
               </w:rPr>
-              <w:t>OR  Rsrc1, Rsrc2, Rdst</w:t>
-            </w:r>
+              <w:t xml:space="preserve">OR  Rsrc1, Rsrc2, </w:t>
+            </w:r>
+            <w:proofErr w:type="spellStart"/>
+            <w:r>
+              <w:rPr>
+                <w:color w:val="000000"/>
+              </w:rPr>
+              <w:t>Rdst</w:t>
+            </w:r>
+            <w:proofErr w:type="spellEnd"/>
           </w:p>
         </w:tc>
         <w:tc>
@@ -2062,8 +2195,30 @@
               <w:rPr>
                 <w:color w:val="000000"/>
               </w:rPr>
-              <w:t>SHL Rsrc, Imm</w:t>
-            </w:r>
+              <w:t xml:space="preserve">SHL </w:t>
+            </w:r>
+            <w:proofErr w:type="spellStart"/>
+            <w:r>
+              <w:rPr>
+                <w:color w:val="000000"/>
+              </w:rPr>
+              <w:t>Rsrc</w:t>
+            </w:r>
+            <w:proofErr w:type="spellEnd"/>
+            <w:r>
+              <w:rPr>
+                <w:color w:val="000000"/>
+              </w:rPr>
+              <w:t xml:space="preserve">, </w:t>
+            </w:r>
+            <w:proofErr w:type="spellStart"/>
+            <w:r>
+              <w:rPr>
+                <w:color w:val="000000"/>
+              </w:rPr>
+              <w:t>Imm</w:t>
+            </w:r>
+            <w:proofErr w:type="spellEnd"/>
           </w:p>
         </w:tc>
         <w:tc>
@@ -2127,8 +2282,30 @@
               <w:rPr>
                 <w:color w:val="000000"/>
               </w:rPr>
-              <w:t>SHR Rsrc, Imm</w:t>
-            </w:r>
+              <w:t xml:space="preserve">SHR </w:t>
+            </w:r>
+            <w:proofErr w:type="spellStart"/>
+            <w:r>
+              <w:rPr>
+                <w:color w:val="000000"/>
+              </w:rPr>
+              <w:t>Rsrc</w:t>
+            </w:r>
+            <w:proofErr w:type="spellEnd"/>
+            <w:r>
+              <w:rPr>
+                <w:color w:val="000000"/>
+              </w:rPr>
+              <w:t xml:space="preserve">, </w:t>
+            </w:r>
+            <w:proofErr w:type="spellStart"/>
+            <w:r>
+              <w:rPr>
+                <w:color w:val="000000"/>
+              </w:rPr>
+              <w:t>Imm</w:t>
+            </w:r>
+            <w:proofErr w:type="spellEnd"/>
           </w:p>
         </w:tc>
         <w:tc>
@@ -2452,8 +2629,16 @@
               <w:rPr>
                 <w:color w:val="000000"/>
               </w:rPr>
-              <w:t>PUSH  Rdst</w:t>
-            </w:r>
+              <w:t xml:space="preserve">PUSH  </w:t>
+            </w:r>
+            <w:proofErr w:type="spellStart"/>
+            <w:r>
+              <w:rPr>
+                <w:color w:val="000000"/>
+              </w:rPr>
+              <w:t>Rdst</w:t>
+            </w:r>
+            <w:proofErr w:type="spellEnd"/>
           </w:p>
         </w:tc>
         <w:tc>
@@ -2514,8 +2699,16 @@
               <w:rPr>
                 <w:color w:val="000000"/>
               </w:rPr>
-              <w:t>POP  Rdst</w:t>
-            </w:r>
+              <w:t xml:space="preserve">POP  </w:t>
+            </w:r>
+            <w:proofErr w:type="spellStart"/>
+            <w:r>
+              <w:rPr>
+                <w:color w:val="000000"/>
+              </w:rPr>
+              <w:t>Rdst</w:t>
+            </w:r>
+            <w:proofErr w:type="spellEnd"/>
           </w:p>
         </w:tc>
         <w:tc>
@@ -2576,8 +2769,30 @@
               <w:rPr>
                 <w:color w:val="000000"/>
               </w:rPr>
-              <w:t>LDM  Rdst, Imm</w:t>
-            </w:r>
+              <w:t xml:space="preserve">LDM  </w:t>
+            </w:r>
+            <w:proofErr w:type="spellStart"/>
+            <w:r>
+              <w:rPr>
+                <w:color w:val="000000"/>
+              </w:rPr>
+              <w:t>Rdst</w:t>
+            </w:r>
+            <w:proofErr w:type="spellEnd"/>
+            <w:r>
+              <w:rPr>
+                <w:color w:val="000000"/>
+              </w:rPr>
+              <w:t xml:space="preserve">, </w:t>
+            </w:r>
+            <w:proofErr w:type="spellStart"/>
+            <w:r>
+              <w:rPr>
+                <w:color w:val="000000"/>
+              </w:rPr>
+              <w:t>Imm</w:t>
+            </w:r>
+            <w:proofErr w:type="spellEnd"/>
           </w:p>
         </w:tc>
         <w:tc>
@@ -2638,7 +2853,21 @@
               <w:rPr>
                 <w:color w:val="000000"/>
               </w:rPr>
-              <w:t>LDD  Rdst, EA</w:t>
+              <w:t xml:space="preserve">LDD  </w:t>
+            </w:r>
+            <w:proofErr w:type="spellStart"/>
+            <w:r>
+              <w:rPr>
+                <w:color w:val="000000"/>
+              </w:rPr>
+              <w:t>Rdst</w:t>
+            </w:r>
+            <w:proofErr w:type="spellEnd"/>
+            <w:r>
+              <w:rPr>
+                <w:color w:val="000000"/>
+              </w:rPr>
+              <w:t>, EA</w:t>
             </w:r>
           </w:p>
         </w:tc>
@@ -2700,7 +2929,21 @@
               <w:rPr>
                 <w:color w:val="000000"/>
               </w:rPr>
-              <w:t>STD Rsrc, EA</w:t>
+              <w:t xml:space="preserve">STD </w:t>
+            </w:r>
+            <w:proofErr w:type="spellStart"/>
+            <w:r>
+              <w:rPr>
+                <w:color w:val="000000"/>
+              </w:rPr>
+              <w:t>Rsrc</w:t>
+            </w:r>
+            <w:proofErr w:type="spellEnd"/>
+            <w:r>
+              <w:rPr>
+                <w:color w:val="000000"/>
+              </w:rPr>
+              <w:t>, EA</w:t>
             </w:r>
           </w:p>
         </w:tc>
@@ -2888,8 +3131,16 @@
               <w:rPr>
                 <w:color w:val="000000"/>
               </w:rPr>
-              <w:t>JZ  Rdst</w:t>
-            </w:r>
+              <w:t xml:space="preserve">JZ  </w:t>
+            </w:r>
+            <w:proofErr w:type="spellStart"/>
+            <w:r>
+              <w:rPr>
+                <w:color w:val="000000"/>
+              </w:rPr>
+              <w:t>Rdst</w:t>
+            </w:r>
+            <w:proofErr w:type="spellEnd"/>
           </w:p>
         </w:tc>
         <w:tc>
@@ -2949,8 +3200,16 @@
               <w:rPr>
                 <w:color w:val="000000"/>
               </w:rPr>
-              <w:t>JMP  Rdst</w:t>
-            </w:r>
+              <w:t xml:space="preserve">JMP  </w:t>
+            </w:r>
+            <w:proofErr w:type="spellStart"/>
+            <w:r>
+              <w:rPr>
+                <w:color w:val="000000"/>
+              </w:rPr>
+              <w:t>Rdst</w:t>
+            </w:r>
+            <w:proofErr w:type="spellEnd"/>
           </w:p>
         </w:tc>
         <w:tc>
@@ -3010,8 +3269,16 @@
               <w:rPr>
                 <w:color w:val="000000"/>
               </w:rPr>
-              <w:t>CALL  Rdst</w:t>
-            </w:r>
+              <w:t xml:space="preserve">CALL  </w:t>
+            </w:r>
+            <w:proofErr w:type="spellStart"/>
+            <w:r>
+              <w:rPr>
+                <w:color w:val="000000"/>
+              </w:rPr>
+              <w:t>Rdst</w:t>
+            </w:r>
+            <w:proofErr w:type="spellEnd"/>
           </w:p>
         </w:tc>
         <w:tc>
@@ -3535,7 +3802,23 @@
                 <w:sz w:val="32"/>
                 <w:szCs w:val="32"/>
               </w:rPr>
-              <w:t>Register dst index 3 bit 26:24</w:t>
+              <w:t xml:space="preserve">Register </w:t>
+            </w:r>
+            <w:proofErr w:type="spellStart"/>
+            <w:r>
+              <w:rPr>
+                <w:sz w:val="32"/>
+                <w:szCs w:val="32"/>
+              </w:rPr>
+              <w:t>dst</w:t>
+            </w:r>
+            <w:proofErr w:type="spellEnd"/>
+            <w:r>
+              <w:rPr>
+                <w:sz w:val="32"/>
+                <w:szCs w:val="32"/>
+              </w:rPr>
+              <w:t xml:space="preserve"> index 3 bit 26:24</w:t>
             </w:r>
           </w:p>
         </w:tc>
@@ -3784,7 +4067,23 @@
                 <w:sz w:val="26"/>
                 <w:szCs w:val="26"/>
               </w:rPr>
-              <w:t>Register dst index 3 bit</w:t>
+              <w:t xml:space="preserve">Register </w:t>
+            </w:r>
+            <w:proofErr w:type="spellStart"/>
+            <w:r>
+              <w:rPr>
+                <w:sz w:val="26"/>
+                <w:szCs w:val="26"/>
+              </w:rPr>
+              <w:t>dst</w:t>
+            </w:r>
+            <w:proofErr w:type="spellEnd"/>
+            <w:r>
+              <w:rPr>
+                <w:sz w:val="26"/>
+                <w:szCs w:val="26"/>
+              </w:rPr>
+              <w:t xml:space="preserve"> index 3 bit</w:t>
             </w:r>
           </w:p>
           <w:p>
@@ -4343,7 +4642,23 @@
                 <w:sz w:val="26"/>
                 <w:szCs w:val="26"/>
               </w:rPr>
-              <w:t>Register dst 3 bit</w:t>
+              <w:t xml:space="preserve">Register </w:t>
+            </w:r>
+            <w:proofErr w:type="spellStart"/>
+            <w:r>
+              <w:rPr>
+                <w:sz w:val="26"/>
+                <w:szCs w:val="26"/>
+              </w:rPr>
+              <w:t>dst</w:t>
+            </w:r>
+            <w:proofErr w:type="spellEnd"/>
+            <w:r>
+              <w:rPr>
+                <w:sz w:val="26"/>
+                <w:szCs w:val="26"/>
+              </w:rPr>
+              <w:t xml:space="preserve"> 3 bit</w:t>
             </w:r>
           </w:p>
           <w:p>
@@ -4585,7 +4900,23 @@
                 <w:sz w:val="26"/>
                 <w:szCs w:val="26"/>
               </w:rPr>
-              <w:t>Register dst 3 bit</w:t>
+              <w:t xml:space="preserve">Register </w:t>
+            </w:r>
+            <w:proofErr w:type="spellStart"/>
+            <w:r>
+              <w:rPr>
+                <w:sz w:val="26"/>
+                <w:szCs w:val="26"/>
+              </w:rPr>
+              <w:t>dst</w:t>
+            </w:r>
+            <w:proofErr w:type="spellEnd"/>
+            <w:r>
+              <w:rPr>
+                <w:sz w:val="26"/>
+                <w:szCs w:val="26"/>
+              </w:rPr>
+              <w:t xml:space="preserve"> 3 bit</w:t>
             </w:r>
           </w:p>
           <w:p>
@@ -5187,7 +5518,23 @@
                 <w:sz w:val="26"/>
                 <w:szCs w:val="26"/>
               </w:rPr>
-              <w:t>Register dst 3 bit</w:t>
+              <w:t xml:space="preserve">Register </w:t>
+            </w:r>
+            <w:proofErr w:type="spellStart"/>
+            <w:r>
+              <w:rPr>
+                <w:sz w:val="26"/>
+                <w:szCs w:val="26"/>
+              </w:rPr>
+              <w:t>dst</w:t>
+            </w:r>
+            <w:proofErr w:type="spellEnd"/>
+            <w:r>
+              <w:rPr>
+                <w:sz w:val="26"/>
+                <w:szCs w:val="26"/>
+              </w:rPr>
+              <w:t xml:space="preserve"> 3 bit</w:t>
             </w:r>
           </w:p>
           <w:p>
@@ -5643,6 +5990,7 @@
                 <w:lang w:bidi="ar-SY"/>
               </w:rPr>
             </w:pPr>
+            <w:proofErr w:type="spellStart"/>
             <w:r>
               <w:rPr>
                 <w:rFonts w:eastAsia="Calibri"/>
@@ -5654,6 +6002,7 @@
               </w:rPr>
               <w:t>Wp</w:t>
             </w:r>
+            <w:proofErr w:type="spellEnd"/>
           </w:p>
         </w:tc>
         <w:tc>
@@ -5686,6 +6035,7 @@
                 <w:lang w:bidi="ar-SY"/>
               </w:rPr>
             </w:pPr>
+            <w:proofErr w:type="spellStart"/>
             <w:r>
               <w:rPr>
                 <w:rFonts w:eastAsia="Calibri"/>
@@ -5695,7 +6045,19 @@
                 <w:szCs w:val="28"/>
                 <w:lang w:bidi="ar-SY"/>
               </w:rPr>
-              <w:t>Pred result</w:t>
+              <w:t>Pred</w:t>
+            </w:r>
+            <w:proofErr w:type="spellEnd"/>
+            <w:r>
+              <w:rPr>
+                <w:rFonts w:eastAsia="Calibri"/>
+                <w:b/>
+                <w:bCs/>
+                <w:sz w:val="28"/>
+                <w:szCs w:val="28"/>
+                <w:lang w:bidi="ar-SY"/>
+              </w:rPr>
+              <w:t xml:space="preserve"> result</w:t>
             </w:r>
           </w:p>
         </w:tc>
@@ -6216,6 +6578,7 @@
                 <w:szCs w:val="10"/>
               </w:rPr>
             </w:pPr>
+            <w:proofErr w:type="spellStart"/>
             <w:r>
               <w:rPr>
                 <w:rFonts w:eastAsia="Calibri"/>
@@ -6224,7 +6587,18 @@
                 <w:sz w:val="10"/>
                 <w:szCs w:val="10"/>
               </w:rPr>
-              <w:t>Num sources</w:t>
+              <w:t>Num</w:t>
+            </w:r>
+            <w:proofErr w:type="spellEnd"/>
+            <w:r>
+              <w:rPr>
+                <w:rFonts w:eastAsia="Calibri"/>
+                <w:b/>
+                <w:bCs/>
+                <w:sz w:val="10"/>
+                <w:szCs w:val="10"/>
+              </w:rPr>
+              <w:t xml:space="preserve"> sources</w:t>
             </w:r>
           </w:p>
         </w:tc>
@@ -6300,6 +6674,7 @@
                 <w:szCs w:val="14"/>
               </w:rPr>
             </w:pPr>
+            <w:proofErr w:type="spellStart"/>
             <w:r>
               <w:rPr>
                 <w:rFonts w:eastAsia="Calibri"/>
@@ -6308,7 +6683,18 @@
                 <w:sz w:val="14"/>
                 <w:szCs w:val="14"/>
               </w:rPr>
-              <w:t>Pred result</w:t>
+              <w:t>Pred</w:t>
+            </w:r>
+            <w:proofErr w:type="spellEnd"/>
+            <w:r>
+              <w:rPr>
+                <w:rFonts w:eastAsia="Calibri"/>
+                <w:b/>
+                <w:bCs/>
+                <w:sz w:val="14"/>
+                <w:szCs w:val="14"/>
+              </w:rPr>
+              <w:t xml:space="preserve"> result</w:t>
             </w:r>
           </w:p>
         </w:tc>
@@ -9853,6 +10239,7 @@
                 <w:szCs w:val="28"/>
               </w:rPr>
             </w:pPr>
+            <w:proofErr w:type="spellStart"/>
             <w:r>
               <w:rPr>
                 <w:rFonts w:eastAsia="Calibri"/>
@@ -9861,7 +10248,18 @@
                 <w:sz w:val="28"/>
                 <w:szCs w:val="28"/>
               </w:rPr>
-              <w:t>Pred result</w:t>
+              <w:t>Pred</w:t>
+            </w:r>
+            <w:proofErr w:type="spellEnd"/>
+            <w:r>
+              <w:rPr>
+                <w:rFonts w:eastAsia="Calibri"/>
+                <w:b/>
+                <w:bCs/>
+                <w:sz w:val="28"/>
+                <w:szCs w:val="28"/>
+              </w:rPr>
+              <w:t xml:space="preserve"> result</w:t>
             </w:r>
           </w:p>
         </w:tc>
@@ -11746,7 +12144,15 @@
         <w:pStyle w:val="Standard"/>
       </w:pPr>
       <w:r>
-        <w:t>We have 8 multiplexers: A, B, C, D, F, E, F, G and its selectors are stated in  the table below:</w:t>
+        <w:t xml:space="preserve">We have 8 multiplexers: A, B, C, D, F, E, F, G and its selectors are stated </w:t>
+      </w:r>
+      <w:proofErr w:type="gramStart"/>
+      <w:r>
+        <w:t>in  the</w:t>
+      </w:r>
+      <w:proofErr w:type="gramEnd"/>
+      <w:r>
+        <w:t xml:space="preserve"> table below:</w:t>
       </w:r>
     </w:p>
     <w:tbl>
@@ -20422,9 +20828,11 @@
             <w:pPr>
               <w:pStyle w:val="TableContents"/>
             </w:pPr>
-            <w:r>
-              <w:t>1</w:t>
-            </w:r>
+          </w:p>
+          <w:p>
+            <w:pPr>
+              <w:pStyle w:val="TableContents"/>
+            </w:pPr>
           </w:p>
         </w:tc>
         <w:tc>
@@ -21275,7 +21683,16 @@
           <w:p>
             <w:pPr>
               <w:pStyle w:val="TableContents"/>
-            </w:pPr>
+              <w:rPr>
+                <w:color w:val="00B0F0"/>
+              </w:rPr>
+            </w:pPr>
+            <w:r>
+              <w:rPr>
+                <w:color w:val="00B0F0"/>
+              </w:rPr>
+              <w:t>1</w:t>
+            </w:r>
           </w:p>
         </w:tc>
         <w:tc>
@@ -21295,7 +21712,16 @@
           <w:p>
             <w:pPr>
               <w:pStyle w:val="TableContents"/>
-            </w:pPr>
+              <w:rPr>
+                <w:color w:val="00B0F0"/>
+              </w:rPr>
+            </w:pPr>
+            <w:r>
+              <w:rPr>
+                <w:color w:val="00B0F0"/>
+              </w:rPr>
+              <w:t>1</w:t>
+            </w:r>
           </w:p>
         </w:tc>
         <w:tc>
@@ -21699,7 +22125,6 @@
         <w:pStyle w:val="Standarduser"/>
       </w:pPr>
       <w:r>
-        <w:lastRenderedPageBreak/>
         <w:t>Signal table:</w:t>
       </w:r>
     </w:p>
@@ -21982,9 +22407,11 @@
               <w:pStyle w:val="TableContents"/>
               <w:jc w:val="center"/>
             </w:pPr>
+            <w:proofErr w:type="spellStart"/>
             <w:r>
               <w:t>num</w:t>
             </w:r>
+            <w:proofErr w:type="spellEnd"/>
           </w:p>
         </w:tc>
         <w:tc>
@@ -22009,9 +22436,11 @@
               <w:pStyle w:val="TableContents"/>
               <w:jc w:val="center"/>
             </w:pPr>
+            <w:proofErr w:type="spellStart"/>
             <w:r>
               <w:t>wb</w:t>
             </w:r>
+            <w:proofErr w:type="spellEnd"/>
           </w:p>
         </w:tc>
         <w:tc>
@@ -22195,9 +22624,11 @@
               <w:pStyle w:val="TableContents"/>
               <w:jc w:val="center"/>
             </w:pPr>
+            <w:proofErr w:type="spellStart"/>
             <w:r>
               <w:t>Int</w:t>
             </w:r>
+            <w:proofErr w:type="spellEnd"/>
           </w:p>
           <w:p>
             <w:pPr>
@@ -31758,7 +32189,6 @@
           <w:sz w:val="52"/>
           <w:szCs w:val="52"/>
         </w:rPr>
-        <w:lastRenderedPageBreak/>
         <w:t>Detailed design</w:t>
       </w:r>
     </w:p>
@@ -31803,6 +32233,7 @@
           <w:sz w:val="52"/>
           <w:szCs w:val="52"/>
         </w:rPr>
+        <w:lastRenderedPageBreak/>
         <w:drawing>
           <wp:anchor distT="0" distB="0" distL="114300" distR="114300" simplePos="0" relativeHeight="251656192" behindDoc="0" locked="0" layoutInCell="1" allowOverlap="1" wp14:anchorId="7A91D09D" wp14:editId="46FD1417">
             <wp:simplePos x="0" y="0"/>
@@ -32127,7 +32558,7 @@
       <w:rPr>
         <w:noProof/>
       </w:rPr>
-      <w:t>8</w:t>
+      <w:t>7</w:t>
     </w:r>
     <w:r>
       <w:fldChar w:fldCharType="end"/>
@@ -33866,7 +34297,7 @@
 </file>
 
 <file path=customXml/itemProps1.xml><?xml version="1.0" encoding="utf-8"?>
-<ds:datastoreItem xmlns:ds="http://purl.oclc.org/ooxml/officeDocument/customXml" ds:itemID="{A5ADAA29-FA2B-450F-89FE-A4CACAD1A3B3}">
+<ds:datastoreItem xmlns:ds="http://purl.oclc.org/ooxml/officeDocument/customXml" ds:itemID="{4FD2575B-DBB3-43C5-AC8B-3104B4FFCF2A}">
   <ds:schemaRefs>
     <ds:schemaRef ds:uri="http://schemas.openxmlformats.org/officeDocument/2006/bibliography"/>
   </ds:schemaRefs>

</xml_diff>

<commit_message>
after merging forwarding unit but commented
</commit_message>
<xml_diff>
--- a/Project-Arch-Phase1-Autosaved-final2.docx
+++ b/Project-Arch-Phase1-Autosaved-final2.docx
@@ -1,6 +1,6 @@
 
 <file path=word/document.xml><?xml version="1.0" encoding="utf-8"?>
-<w:document xmlns:cx="http://schemas.microsoft.com/office/drawing/2014/chartex" xmlns:cx1="http://schemas.microsoft.com/office/drawing/2015/9/8/chartex" xmlns:mc="http://schemas.openxmlformats.org/markup-compatibility/2006" xmlns:o="urn:schemas-microsoft-com:office:office" xmlns:r="http://purl.oclc.org/ooxml/officeDocument/relationships" xmlns:m="http://purl.oclc.org/ooxml/officeDocument/math" xmlns:v="urn:schemas-microsoft-com:vml" xmlns:wp14="http://schemas.microsoft.com/office/word/2010/wordprocessingDrawing" xmlns:wp="http://purl.oclc.org/ooxml/drawingml/wordprocessingDrawing" xmlns:w10="urn:schemas-microsoft-com:office:word" xmlns:w="http://purl.oclc.org/ooxml/wordprocessingml/main" xmlns:w14="http://schemas.microsoft.com/office/word/2010/wordml" xmlns:w15="http://schemas.microsoft.com/office/word/2012/wordml" xmlns:w16se="http://schemas.microsoft.com/office/word/2015/wordml/symex" xmlns:wpi="http://schemas.microsoft.com/office/word/2010/wordprocessingInk" xmlns:wne="http://schemas.microsoft.com/office/word/2006/wordml" mc:Ignorable="w14 w15 w16se wne wp14" w:conformance="strict">
+<w:document xmlns:cx="http://schemas.microsoft.com/office/drawing/2014/chartex" xmlns:cx1="http://schemas.microsoft.com/office/drawing/2015/9/8/chartex" xmlns:cx2="http://schemas.microsoft.com/office/drawing/2015/10/21/chartex" xmlns:cx3="http://schemas.microsoft.com/office/drawing/2016/5/9/chartex" xmlns:cx4="http://schemas.microsoft.com/office/drawing/2016/5/10/chartex" xmlns:cx5="http://schemas.microsoft.com/office/drawing/2016/5/11/chartex" xmlns:cx6="http://schemas.microsoft.com/office/drawing/2016/5/12/chartex" xmlns:cx7="http://schemas.microsoft.com/office/drawing/2016/5/13/chartex" xmlns:cx8="http://schemas.microsoft.com/office/drawing/2016/5/14/chartex" xmlns:mc="http://schemas.openxmlformats.org/markup-compatibility/2006" xmlns:aink="http://schemas.microsoft.com/office/drawing/2016/ink" xmlns:am3d="http://schemas.microsoft.com/office/drawing/2017/model3d" xmlns:o="urn:schemas-microsoft-com:office:office" xmlns:r="http://purl.oclc.org/ooxml/officeDocument/relationships" xmlns:m="http://purl.oclc.org/ooxml/officeDocument/math" xmlns:v="urn:schemas-microsoft-com:vml" xmlns:wp14="http://schemas.microsoft.com/office/word/2010/wordprocessingDrawing" xmlns:wp="http://purl.oclc.org/ooxml/drawingml/wordprocessingDrawing" xmlns:w10="urn:schemas-microsoft-com:office:word" xmlns:w="http://purl.oclc.org/ooxml/wordprocessingml/main" xmlns:w14="http://schemas.microsoft.com/office/word/2010/wordml" xmlns:w15="http://schemas.microsoft.com/office/word/2012/wordml" xmlns:w16cex="http://schemas.microsoft.com/office/word/2018/wordml/cex" xmlns:w16cid="http://schemas.microsoft.com/office/word/2016/wordml/cid" xmlns:w16="http://schemas.microsoft.com/office/word/2018/wordml" xmlns:w16se="http://schemas.microsoft.com/office/word/2015/wordml/symex" xmlns:wpi="http://schemas.microsoft.com/office/word/2010/wordprocessingInk" xmlns:wne="http://schemas.microsoft.com/office/word/2006/wordml" mc:Ignorable="w14 w15 w16se w16cid w16 w16cex wne wp14" w:conformance="strict">
   <w:body>
     <w:p>
       <w:pPr>
@@ -558,25 +558,7 @@
                 <w:sz w:val="36"/>
                 <w:szCs w:val="36"/>
               </w:rPr>
-              <w:t xml:space="preserve">Aly </w:t>
-            </w:r>
-            <w:proofErr w:type="spellStart"/>
-            <w:r>
-              <w:rPr>
-                <w:rFonts w:eastAsia="Calibri"/>
-                <w:sz w:val="36"/>
-                <w:szCs w:val="36"/>
-              </w:rPr>
-              <w:t>Ramzy</w:t>
-            </w:r>
-            <w:proofErr w:type="spellEnd"/>
-            <w:r>
-              <w:rPr>
-                <w:rFonts w:eastAsia="Calibri"/>
-                <w:sz w:val="36"/>
-                <w:szCs w:val="36"/>
-              </w:rPr>
-              <w:t xml:space="preserve"> Hassan</w:t>
+              <w:t>Aly Ramzy Hassan</w:t>
             </w:r>
           </w:p>
         </w:tc>
@@ -693,18 +675,8 @@
                 <w:sz w:val="36"/>
                 <w:szCs w:val="36"/>
               </w:rPr>
-              <w:t xml:space="preserve">Mouhamed </w:t>
-            </w:r>
-            <w:proofErr w:type="spellStart"/>
-            <w:r>
-              <w:rPr>
-                <w:rFonts w:eastAsia="Calibri"/>
-                <w:sz w:val="36"/>
-                <w:szCs w:val="36"/>
-              </w:rPr>
-              <w:t>Khier</w:t>
-            </w:r>
-            <w:proofErr w:type="spellEnd"/>
+              <w:t>Mouhamed Khier</w:t>
+            </w:r>
           </w:p>
         </w:tc>
         <w:tc>
@@ -814,23 +786,13 @@
                 <w:szCs w:val="36"/>
               </w:rPr>
             </w:pPr>
-            <w:proofErr w:type="spellStart"/>
             <w:r>
               <w:rPr>
                 <w:rFonts w:eastAsia="Calibri"/>
                 <w:sz w:val="36"/>
                 <w:szCs w:val="36"/>
               </w:rPr>
-              <w:t>Nour</w:t>
-            </w:r>
-            <w:proofErr w:type="spellEnd"/>
-            <w:r>
-              <w:rPr>
-                <w:rFonts w:eastAsia="Calibri"/>
-                <w:sz w:val="36"/>
-                <w:szCs w:val="36"/>
-              </w:rPr>
-              <w:t xml:space="preserve"> Ahmed</w:t>
+              <w:t>Nour Ahmed</w:t>
             </w:r>
           </w:p>
         </w:tc>
@@ -1247,11 +1209,9 @@
             <w:pPr>
               <w:pStyle w:val="Standarduser"/>
             </w:pPr>
-            <w:proofErr w:type="spellStart"/>
             <w:r>
               <w:t>Nop</w:t>
             </w:r>
-            <w:proofErr w:type="spellEnd"/>
           </w:p>
         </w:tc>
         <w:tc>
@@ -1306,13 +1266,8 @@
               <w:pStyle w:val="Standarduser"/>
             </w:pPr>
             <w:r>
-              <w:t xml:space="preserve">Not </w:t>
-            </w:r>
-            <w:proofErr w:type="spellStart"/>
-            <w:r>
-              <w:t>Rdist</w:t>
-            </w:r>
-            <w:proofErr w:type="spellEnd"/>
+              <w:t>Not Rdist</w:t>
+            </w:r>
           </w:p>
         </w:tc>
         <w:tc>
@@ -1366,19 +1321,9 @@
             <w:pPr>
               <w:pStyle w:val="Standarduser"/>
             </w:pPr>
-            <w:proofErr w:type="spellStart"/>
-            <w:r>
-              <w:t>Inc</w:t>
-            </w:r>
-            <w:proofErr w:type="spellEnd"/>
-            <w:r>
-              <w:t xml:space="preserve"> </w:t>
-            </w:r>
-            <w:proofErr w:type="spellStart"/>
-            <w:r>
-              <w:t>Rdst</w:t>
-            </w:r>
-            <w:proofErr w:type="spellEnd"/>
+            <w:r>
+              <w:t>Inc Rdst</w:t>
+            </w:r>
           </w:p>
         </w:tc>
         <w:tc>
@@ -1439,16 +1384,8 @@
               <w:rPr>
                 <w:color w:val="000000"/>
               </w:rPr>
-              <w:t xml:space="preserve">DEC  </w:t>
-            </w:r>
-            <w:proofErr w:type="spellStart"/>
-            <w:r>
-              <w:rPr>
-                <w:color w:val="000000"/>
-              </w:rPr>
-              <w:t>Rdst</w:t>
-            </w:r>
-            <w:proofErr w:type="spellEnd"/>
+              <w:t>DEC  Rdst</w:t>
+            </w:r>
           </w:p>
         </w:tc>
         <w:tc>
@@ -1509,16 +1446,8 @@
               <w:rPr>
                 <w:color w:val="000000"/>
               </w:rPr>
-              <w:t xml:space="preserve">OUT  </w:t>
-            </w:r>
-            <w:proofErr w:type="spellStart"/>
-            <w:r>
-              <w:rPr>
-                <w:color w:val="000000"/>
-              </w:rPr>
-              <w:t>Rdst</w:t>
-            </w:r>
-            <w:proofErr w:type="spellEnd"/>
+              <w:t>OUT  Rdst</w:t>
+            </w:r>
           </w:p>
         </w:tc>
         <w:tc>
@@ -1579,16 +1508,8 @@
               <w:rPr>
                 <w:color w:val="000000"/>
               </w:rPr>
-              <w:t xml:space="preserve">IN  </w:t>
-            </w:r>
-            <w:proofErr w:type="spellStart"/>
-            <w:r>
-              <w:rPr>
-                <w:color w:val="000000"/>
-              </w:rPr>
-              <w:t>Rdst</w:t>
-            </w:r>
-            <w:proofErr w:type="spellEnd"/>
+              <w:t>IN  Rdst</w:t>
+            </w:r>
           </w:p>
         </w:tc>
         <w:tc>
@@ -1763,30 +1684,8 @@
               <w:rPr>
                 <w:color w:val="000000"/>
               </w:rPr>
-              <w:t xml:space="preserve">SWAP </w:t>
-            </w:r>
-            <w:proofErr w:type="spellStart"/>
-            <w:r>
-              <w:rPr>
-                <w:color w:val="000000"/>
-              </w:rPr>
-              <w:t>Rsrc</w:t>
-            </w:r>
-            <w:proofErr w:type="spellEnd"/>
-            <w:r>
-              <w:rPr>
-                <w:color w:val="000000"/>
-              </w:rPr>
-              <w:t xml:space="preserve">, </w:t>
-            </w:r>
-            <w:proofErr w:type="spellStart"/>
-            <w:r>
-              <w:rPr>
-                <w:color w:val="000000"/>
-              </w:rPr>
-              <w:t>Rdst</w:t>
-            </w:r>
-            <w:proofErr w:type="spellEnd"/>
+              <w:t>SWAP Rsrc, Rdst</w:t>
+            </w:r>
           </w:p>
         </w:tc>
         <w:tc>
@@ -1847,16 +1746,8 @@
               <w:rPr>
                 <w:color w:val="000000"/>
               </w:rPr>
-              <w:t xml:space="preserve">ADD Rsrc1, Rsrc2, </w:t>
-            </w:r>
-            <w:proofErr w:type="spellStart"/>
-            <w:r>
-              <w:rPr>
-                <w:color w:val="000000"/>
-              </w:rPr>
-              <w:t>Rdst</w:t>
-            </w:r>
-            <w:proofErr w:type="spellEnd"/>
+              <w:t>ADD Rsrc1, Rsrc2, Rdst</w:t>
+            </w:r>
           </w:p>
         </w:tc>
         <w:tc>
@@ -1979,16 +1870,8 @@
               <w:rPr>
                 <w:color w:val="000000"/>
               </w:rPr>
-              <w:t xml:space="preserve">SUB  Rsrc1, Rsrc2, </w:t>
-            </w:r>
-            <w:proofErr w:type="spellStart"/>
-            <w:r>
-              <w:rPr>
-                <w:color w:val="000000"/>
-              </w:rPr>
-              <w:t>Rdst</w:t>
-            </w:r>
-            <w:proofErr w:type="spellEnd"/>
+              <w:t>SUB  Rsrc1, Rsrc2, Rdst</w:t>
+            </w:r>
           </w:p>
         </w:tc>
         <w:tc>
@@ -2052,16 +1935,8 @@
               <w:rPr>
                 <w:color w:val="000000"/>
               </w:rPr>
-              <w:t xml:space="preserve">AND  Rsrc1, Rsrc2, </w:t>
-            </w:r>
-            <w:proofErr w:type="spellStart"/>
-            <w:r>
-              <w:rPr>
-                <w:color w:val="000000"/>
-              </w:rPr>
-              <w:t>Rdst</w:t>
-            </w:r>
-            <w:proofErr w:type="spellEnd"/>
+              <w:t>AND  Rsrc1, Rsrc2, Rdst</w:t>
+            </w:r>
           </w:p>
         </w:tc>
         <w:tc>
@@ -2122,16 +1997,8 @@
               <w:rPr>
                 <w:color w:val="000000"/>
               </w:rPr>
-              <w:t xml:space="preserve">OR  Rsrc1, Rsrc2, </w:t>
-            </w:r>
-            <w:proofErr w:type="spellStart"/>
-            <w:r>
-              <w:rPr>
-                <w:color w:val="000000"/>
-              </w:rPr>
-              <w:t>Rdst</w:t>
-            </w:r>
-            <w:proofErr w:type="spellEnd"/>
+              <w:t>OR  Rsrc1, Rsrc2, Rdst</w:t>
+            </w:r>
           </w:p>
         </w:tc>
         <w:tc>
@@ -2195,30 +2062,8 @@
               <w:rPr>
                 <w:color w:val="000000"/>
               </w:rPr>
-              <w:t xml:space="preserve">SHL </w:t>
-            </w:r>
-            <w:proofErr w:type="spellStart"/>
-            <w:r>
-              <w:rPr>
-                <w:color w:val="000000"/>
-              </w:rPr>
-              <w:t>Rsrc</w:t>
-            </w:r>
-            <w:proofErr w:type="spellEnd"/>
-            <w:r>
-              <w:rPr>
-                <w:color w:val="000000"/>
-              </w:rPr>
-              <w:t xml:space="preserve">, </w:t>
-            </w:r>
-            <w:proofErr w:type="spellStart"/>
-            <w:r>
-              <w:rPr>
-                <w:color w:val="000000"/>
-              </w:rPr>
-              <w:t>Imm</w:t>
-            </w:r>
-            <w:proofErr w:type="spellEnd"/>
+              <w:t>SHL Rsrc, Imm</w:t>
+            </w:r>
           </w:p>
         </w:tc>
         <w:tc>
@@ -2282,30 +2127,8 @@
               <w:rPr>
                 <w:color w:val="000000"/>
               </w:rPr>
-              <w:t xml:space="preserve">SHR </w:t>
-            </w:r>
-            <w:proofErr w:type="spellStart"/>
-            <w:r>
-              <w:rPr>
-                <w:color w:val="000000"/>
-              </w:rPr>
-              <w:t>Rsrc</w:t>
-            </w:r>
-            <w:proofErr w:type="spellEnd"/>
-            <w:r>
-              <w:rPr>
-                <w:color w:val="000000"/>
-              </w:rPr>
-              <w:t xml:space="preserve">, </w:t>
-            </w:r>
-            <w:proofErr w:type="spellStart"/>
-            <w:r>
-              <w:rPr>
-                <w:color w:val="000000"/>
-              </w:rPr>
-              <w:t>Imm</w:t>
-            </w:r>
-            <w:proofErr w:type="spellEnd"/>
+              <w:t>SHR Rsrc, Imm</w:t>
+            </w:r>
           </w:p>
         </w:tc>
         <w:tc>
@@ -2629,16 +2452,8 @@
               <w:rPr>
                 <w:color w:val="000000"/>
               </w:rPr>
-              <w:t xml:space="preserve">PUSH  </w:t>
-            </w:r>
-            <w:proofErr w:type="spellStart"/>
-            <w:r>
-              <w:rPr>
-                <w:color w:val="000000"/>
-              </w:rPr>
-              <w:t>Rdst</w:t>
-            </w:r>
-            <w:proofErr w:type="spellEnd"/>
+              <w:t>PUSH  Rdst</w:t>
+            </w:r>
           </w:p>
         </w:tc>
         <w:tc>
@@ -2699,16 +2514,8 @@
               <w:rPr>
                 <w:color w:val="000000"/>
               </w:rPr>
-              <w:t xml:space="preserve">POP  </w:t>
-            </w:r>
-            <w:proofErr w:type="spellStart"/>
-            <w:r>
-              <w:rPr>
-                <w:color w:val="000000"/>
-              </w:rPr>
-              <w:t>Rdst</w:t>
-            </w:r>
-            <w:proofErr w:type="spellEnd"/>
+              <w:t>POP  Rdst</w:t>
+            </w:r>
           </w:p>
         </w:tc>
         <w:tc>
@@ -2769,30 +2576,8 @@
               <w:rPr>
                 <w:color w:val="000000"/>
               </w:rPr>
-              <w:t xml:space="preserve">LDM  </w:t>
-            </w:r>
-            <w:proofErr w:type="spellStart"/>
-            <w:r>
-              <w:rPr>
-                <w:color w:val="000000"/>
-              </w:rPr>
-              <w:t>Rdst</w:t>
-            </w:r>
-            <w:proofErr w:type="spellEnd"/>
-            <w:r>
-              <w:rPr>
-                <w:color w:val="000000"/>
-              </w:rPr>
-              <w:t xml:space="preserve">, </w:t>
-            </w:r>
-            <w:proofErr w:type="spellStart"/>
-            <w:r>
-              <w:rPr>
-                <w:color w:val="000000"/>
-              </w:rPr>
-              <w:t>Imm</w:t>
-            </w:r>
-            <w:proofErr w:type="spellEnd"/>
+              <w:t>LDM  Rdst, Imm</w:t>
+            </w:r>
           </w:p>
         </w:tc>
         <w:tc>
@@ -2853,21 +2638,7 @@
               <w:rPr>
                 <w:color w:val="000000"/>
               </w:rPr>
-              <w:t xml:space="preserve">LDD  </w:t>
-            </w:r>
-            <w:proofErr w:type="spellStart"/>
-            <w:r>
-              <w:rPr>
-                <w:color w:val="000000"/>
-              </w:rPr>
-              <w:t>Rdst</w:t>
-            </w:r>
-            <w:proofErr w:type="spellEnd"/>
-            <w:r>
-              <w:rPr>
-                <w:color w:val="000000"/>
-              </w:rPr>
-              <w:t>, EA</w:t>
+              <w:t>LDD  Rdst, EA</w:t>
             </w:r>
           </w:p>
         </w:tc>
@@ -2929,21 +2700,7 @@
               <w:rPr>
                 <w:color w:val="000000"/>
               </w:rPr>
-              <w:t xml:space="preserve">STD </w:t>
-            </w:r>
-            <w:proofErr w:type="spellStart"/>
-            <w:r>
-              <w:rPr>
-                <w:color w:val="000000"/>
-              </w:rPr>
-              <w:t>Rsrc</w:t>
-            </w:r>
-            <w:proofErr w:type="spellEnd"/>
-            <w:r>
-              <w:rPr>
-                <w:color w:val="000000"/>
-              </w:rPr>
-              <w:t>, EA</w:t>
+              <w:t>STD Rsrc, EA</w:t>
             </w:r>
           </w:p>
         </w:tc>
@@ -3131,16 +2888,8 @@
               <w:rPr>
                 <w:color w:val="000000"/>
               </w:rPr>
-              <w:t xml:space="preserve">JZ  </w:t>
-            </w:r>
-            <w:proofErr w:type="spellStart"/>
-            <w:r>
-              <w:rPr>
-                <w:color w:val="000000"/>
-              </w:rPr>
-              <w:t>Rdst</w:t>
-            </w:r>
-            <w:proofErr w:type="spellEnd"/>
+              <w:t>JZ  Rdst</w:t>
+            </w:r>
           </w:p>
         </w:tc>
         <w:tc>
@@ -3200,16 +2949,8 @@
               <w:rPr>
                 <w:color w:val="000000"/>
               </w:rPr>
-              <w:t xml:space="preserve">JMP  </w:t>
-            </w:r>
-            <w:proofErr w:type="spellStart"/>
-            <w:r>
-              <w:rPr>
-                <w:color w:val="000000"/>
-              </w:rPr>
-              <w:t>Rdst</w:t>
-            </w:r>
-            <w:proofErr w:type="spellEnd"/>
+              <w:t>JMP  Rdst</w:t>
+            </w:r>
           </w:p>
         </w:tc>
         <w:tc>
@@ -3269,16 +3010,8 @@
               <w:rPr>
                 <w:color w:val="000000"/>
               </w:rPr>
-              <w:t xml:space="preserve">CALL  </w:t>
-            </w:r>
-            <w:proofErr w:type="spellStart"/>
-            <w:r>
-              <w:rPr>
-                <w:color w:val="000000"/>
-              </w:rPr>
-              <w:t>Rdst</w:t>
-            </w:r>
-            <w:proofErr w:type="spellEnd"/>
+              <w:t>CALL  Rdst</w:t>
+            </w:r>
           </w:p>
         </w:tc>
         <w:tc>
@@ -3802,23 +3535,7 @@
                 <w:sz w:val="32"/>
                 <w:szCs w:val="32"/>
               </w:rPr>
-              <w:t xml:space="preserve">Register </w:t>
-            </w:r>
-            <w:proofErr w:type="spellStart"/>
-            <w:r>
-              <w:rPr>
-                <w:sz w:val="32"/>
-                <w:szCs w:val="32"/>
-              </w:rPr>
-              <w:t>dst</w:t>
-            </w:r>
-            <w:proofErr w:type="spellEnd"/>
-            <w:r>
-              <w:rPr>
-                <w:sz w:val="32"/>
-                <w:szCs w:val="32"/>
-              </w:rPr>
-              <w:t xml:space="preserve"> index 3 bit 26:24</w:t>
+              <w:t>Register dst index 3 bit 26:24</w:t>
             </w:r>
           </w:p>
         </w:tc>
@@ -4067,23 +3784,7 @@
                 <w:sz w:val="26"/>
                 <w:szCs w:val="26"/>
               </w:rPr>
-              <w:t xml:space="preserve">Register </w:t>
-            </w:r>
-            <w:proofErr w:type="spellStart"/>
-            <w:r>
-              <w:rPr>
-                <w:sz w:val="26"/>
-                <w:szCs w:val="26"/>
-              </w:rPr>
-              <w:t>dst</w:t>
-            </w:r>
-            <w:proofErr w:type="spellEnd"/>
-            <w:r>
-              <w:rPr>
-                <w:sz w:val="26"/>
-                <w:szCs w:val="26"/>
-              </w:rPr>
-              <w:t xml:space="preserve"> index 3 bit</w:t>
+              <w:t>Register dst index 3 bit</w:t>
             </w:r>
           </w:p>
           <w:p>
@@ -4642,23 +4343,7 @@
                 <w:sz w:val="26"/>
                 <w:szCs w:val="26"/>
               </w:rPr>
-              <w:t xml:space="preserve">Register </w:t>
-            </w:r>
-            <w:proofErr w:type="spellStart"/>
-            <w:r>
-              <w:rPr>
-                <w:sz w:val="26"/>
-                <w:szCs w:val="26"/>
-              </w:rPr>
-              <w:t>dst</w:t>
-            </w:r>
-            <w:proofErr w:type="spellEnd"/>
-            <w:r>
-              <w:rPr>
-                <w:sz w:val="26"/>
-                <w:szCs w:val="26"/>
-              </w:rPr>
-              <w:t xml:space="preserve"> 3 bit</w:t>
+              <w:t>Register dst 3 bit</w:t>
             </w:r>
           </w:p>
           <w:p>
@@ -4900,23 +4585,7 @@
                 <w:sz w:val="26"/>
                 <w:szCs w:val="26"/>
               </w:rPr>
-              <w:t xml:space="preserve">Register </w:t>
-            </w:r>
-            <w:proofErr w:type="spellStart"/>
-            <w:r>
-              <w:rPr>
-                <w:sz w:val="26"/>
-                <w:szCs w:val="26"/>
-              </w:rPr>
-              <w:t>dst</w:t>
-            </w:r>
-            <w:proofErr w:type="spellEnd"/>
-            <w:r>
-              <w:rPr>
-                <w:sz w:val="26"/>
-                <w:szCs w:val="26"/>
-              </w:rPr>
-              <w:t xml:space="preserve"> 3 bit</w:t>
+              <w:t>Register dst 3 bit</w:t>
             </w:r>
           </w:p>
           <w:p>
@@ -5518,23 +5187,7 @@
                 <w:sz w:val="26"/>
                 <w:szCs w:val="26"/>
               </w:rPr>
-              <w:t xml:space="preserve">Register </w:t>
-            </w:r>
-            <w:proofErr w:type="spellStart"/>
-            <w:r>
-              <w:rPr>
-                <w:sz w:val="26"/>
-                <w:szCs w:val="26"/>
-              </w:rPr>
-              <w:t>dst</w:t>
-            </w:r>
-            <w:proofErr w:type="spellEnd"/>
-            <w:r>
-              <w:rPr>
-                <w:sz w:val="26"/>
-                <w:szCs w:val="26"/>
-              </w:rPr>
-              <w:t xml:space="preserve"> 3 bit</w:t>
+              <w:t>Register dst 3 bit</w:t>
             </w:r>
           </w:p>
           <w:p>
@@ -5990,7 +5643,6 @@
                 <w:lang w:bidi="ar-SY"/>
               </w:rPr>
             </w:pPr>
-            <w:proofErr w:type="spellStart"/>
             <w:r>
               <w:rPr>
                 <w:rFonts w:eastAsia="Calibri"/>
@@ -6002,7 +5654,6 @@
               </w:rPr>
               <w:t>Wp</w:t>
             </w:r>
-            <w:proofErr w:type="spellEnd"/>
           </w:p>
         </w:tc>
         <w:tc>
@@ -6035,7 +5686,6 @@
                 <w:lang w:bidi="ar-SY"/>
               </w:rPr>
             </w:pPr>
-            <w:proofErr w:type="spellStart"/>
             <w:r>
               <w:rPr>
                 <w:rFonts w:eastAsia="Calibri"/>
@@ -6045,19 +5695,7 @@
                 <w:szCs w:val="28"/>
                 <w:lang w:bidi="ar-SY"/>
               </w:rPr>
-              <w:t>Pred</w:t>
-            </w:r>
-            <w:proofErr w:type="spellEnd"/>
-            <w:r>
-              <w:rPr>
-                <w:rFonts w:eastAsia="Calibri"/>
-                <w:b/>
-                <w:bCs/>
-                <w:sz w:val="28"/>
-                <w:szCs w:val="28"/>
-                <w:lang w:bidi="ar-SY"/>
-              </w:rPr>
-              <w:t xml:space="preserve"> result</w:t>
+              <w:t>Pred result</w:t>
             </w:r>
           </w:p>
         </w:tc>
@@ -6578,7 +6216,6 @@
                 <w:szCs w:val="10"/>
               </w:rPr>
             </w:pPr>
-            <w:proofErr w:type="spellStart"/>
             <w:r>
               <w:rPr>
                 <w:rFonts w:eastAsia="Calibri"/>
@@ -6587,18 +6224,7 @@
                 <w:sz w:val="10"/>
                 <w:szCs w:val="10"/>
               </w:rPr>
-              <w:t>Num</w:t>
-            </w:r>
-            <w:proofErr w:type="spellEnd"/>
-            <w:r>
-              <w:rPr>
-                <w:rFonts w:eastAsia="Calibri"/>
-                <w:b/>
-                <w:bCs/>
-                <w:sz w:val="10"/>
-                <w:szCs w:val="10"/>
-              </w:rPr>
-              <w:t xml:space="preserve"> sources</w:t>
+              <w:t>Num sources</w:t>
             </w:r>
           </w:p>
         </w:tc>
@@ -6674,7 +6300,6 @@
                 <w:szCs w:val="14"/>
               </w:rPr>
             </w:pPr>
-            <w:proofErr w:type="spellStart"/>
             <w:r>
               <w:rPr>
                 <w:rFonts w:eastAsia="Calibri"/>
@@ -6683,18 +6308,7 @@
                 <w:sz w:val="14"/>
                 <w:szCs w:val="14"/>
               </w:rPr>
-              <w:t>Pred</w:t>
-            </w:r>
-            <w:proofErr w:type="spellEnd"/>
-            <w:r>
-              <w:rPr>
-                <w:rFonts w:eastAsia="Calibri"/>
-                <w:b/>
-                <w:bCs/>
-                <w:sz w:val="14"/>
-                <w:szCs w:val="14"/>
-              </w:rPr>
-              <w:t xml:space="preserve"> result</w:t>
+              <w:t>Pred result</w:t>
             </w:r>
           </w:p>
         </w:tc>
@@ -9339,7 +8953,7 @@
     </w:p>
     <w:tbl>
       <w:tblPr>
-        <w:tblW w:w="100.0%" w:type="pct"/>
+        <w:tblW w:w="128.52%" w:type="pct"/>
         <w:jc w:val="center"/>
         <w:tblLayout w:type="fixed"/>
         <w:tblCellMar>
@@ -9349,13 +8963,15 @@
         <w:tblLook w:firstRow="0" w:lastRow="0" w:firstColumn="0" w:lastColumn="0" w:noHBand="0" w:noVBand="0"/>
       </w:tblPr>
       <w:tblGrid>
-        <w:gridCol w:w="1539"/>
+        <w:gridCol w:w="2695"/>
+        <w:gridCol w:w="720"/>
+        <w:gridCol w:w="1201"/>
         <w:gridCol w:w="1540"/>
         <w:gridCol w:w="1541"/>
         <w:gridCol w:w="1541"/>
-        <w:gridCol w:w="1541"/>
-        <w:gridCol w:w="1541"/>
-        <w:gridCol w:w="1547"/>
+        <w:gridCol w:w="927"/>
+        <w:gridCol w:w="810"/>
+        <w:gridCol w:w="2892"/>
       </w:tblGrid>
       <w:tr>
         <w:trPr>
@@ -9363,20 +8979,13 @@
         </w:trPr>
         <w:tc>
           <w:tcPr>
-            <w:tcW w:w="539.95pt" w:type="dxa"/>
-            <w:gridSpan w:val="7"/>
-            <w:tcBorders>
-              <w:top w:val="single" w:sz="4" w:space="0" w:color="000000"/>
-              <w:start w:val="single" w:sz="4" w:space="0" w:color="000000"/>
-              <w:bottom w:val="single" w:sz="4" w:space="0" w:color="000000"/>
-              <w:end w:val="single" w:sz="4" w:space="0" w:color="000000"/>
-            </w:tcBorders>
-            <w:tcMar>
-              <w:top w:w="0pt" w:type="dxa"/>
-              <w:start w:w="5.65pt" w:type="dxa"/>
-              <w:bottom w:w="0pt" w:type="dxa"/>
-              <w:end w:w="5.40pt" w:type="dxa"/>
-            </w:tcMar>
+            <w:tcW w:w="134.75pt" w:type="dxa"/>
+            <w:tcBorders>
+              <w:top w:val="single" w:sz="4" w:space="0" w:color="000000"/>
+              <w:start w:val="single" w:sz="4" w:space="0" w:color="000000"/>
+              <w:bottom w:val="single" w:sz="4" w:space="0" w:color="000000"/>
+              <w:end w:val="single" w:sz="4" w:space="0" w:color="000000"/>
+            </w:tcBorders>
           </w:tcPr>
           <w:p>
             <w:pPr>
@@ -9391,7 +9000,23 @@
                 <w:szCs w:val="52"/>
               </w:rPr>
             </w:pPr>
-            <w:r>
+          </w:p>
+        </w:tc>
+        <w:tc>
+          <w:tcPr>
+            <w:tcW w:w="36pt" w:type="dxa"/>
+            <w:tcBorders>
+              <w:top w:val="single" w:sz="4" w:space="0" w:color="000000"/>
+              <w:start w:val="single" w:sz="4" w:space="0" w:color="000000"/>
+              <w:bottom w:val="single" w:sz="4" w:space="0" w:color="000000"/>
+              <w:end w:val="single" w:sz="4" w:space="0" w:color="000000"/>
+            </w:tcBorders>
+          </w:tcPr>
+          <w:p>
+            <w:pPr>
+              <w:pStyle w:val="Standard"/>
+              <w:spacing w:after="0pt" w:line="12pt" w:lineRule="auto"/>
+              <w:jc w:val="center"/>
               <w:rPr>
                 <w:rFonts w:eastAsia="Calibri"/>
                 <w:b/>
@@ -9399,7 +9024,48 @@
                 <w:sz w:val="52"/>
                 <w:szCs w:val="52"/>
               </w:rPr>
-              <w:t>Stage 4 (78 bits)</w:t>
+            </w:pPr>
+          </w:p>
+        </w:tc>
+        <w:tc>
+          <w:tcPr>
+            <w:tcW w:w="522.60pt" w:type="dxa"/>
+            <w:gridSpan w:val="7"/>
+            <w:tcBorders>
+              <w:top w:val="single" w:sz="4" w:space="0" w:color="000000"/>
+              <w:start w:val="single" w:sz="4" w:space="0" w:color="000000"/>
+              <w:bottom w:val="single" w:sz="4" w:space="0" w:color="000000"/>
+              <w:end w:val="single" w:sz="4" w:space="0" w:color="000000"/>
+            </w:tcBorders>
+            <w:tcMar>
+              <w:top w:w="0pt" w:type="dxa"/>
+              <w:start w:w="5.65pt" w:type="dxa"/>
+              <w:bottom w:w="0pt" w:type="dxa"/>
+              <w:end w:w="5.40pt" w:type="dxa"/>
+            </w:tcMar>
+          </w:tcPr>
+          <w:p>
+            <w:pPr>
+              <w:pStyle w:val="Standard"/>
+              <w:spacing w:after="0pt" w:line="12pt" w:lineRule="auto"/>
+              <w:jc w:val="center"/>
+              <w:rPr>
+                <w:rFonts w:eastAsia="Calibri"/>
+                <w:b/>
+                <w:bCs/>
+                <w:sz w:val="52"/>
+                <w:szCs w:val="52"/>
+              </w:rPr>
+            </w:pPr>
+            <w:r>
+              <w:rPr>
+                <w:rFonts w:eastAsia="Calibri"/>
+                <w:b/>
+                <w:bCs/>
+                <w:sz w:val="52"/>
+                <w:szCs w:val="52"/>
+              </w:rPr>
+              <w:t>Stage 4 (85 bits)</w:t>
             </w:r>
           </w:p>
         </w:tc>
@@ -9410,19 +9076,13 @@
         </w:trPr>
         <w:tc>
           <w:tcPr>
-            <w:tcW w:w="77.05pt" w:type="dxa"/>
-            <w:tcBorders>
-              <w:top w:val="single" w:sz="4" w:space="0" w:color="000000"/>
-              <w:start w:val="single" w:sz="4" w:space="0" w:color="000000"/>
-              <w:bottom w:val="single" w:sz="4" w:space="0" w:color="000000"/>
-              <w:end w:val="single" w:sz="4" w:space="0" w:color="000000"/>
-            </w:tcBorders>
-            <w:tcMar>
-              <w:top w:w="0pt" w:type="dxa"/>
-              <w:start w:w="5.65pt" w:type="dxa"/>
-              <w:bottom w:w="0pt" w:type="dxa"/>
-              <w:end w:w="5.40pt" w:type="dxa"/>
-            </w:tcMar>
+            <w:tcW w:w="134.75pt" w:type="dxa"/>
+            <w:tcBorders>
+              <w:top w:val="single" w:sz="4" w:space="0" w:color="000000"/>
+              <w:start w:val="single" w:sz="4" w:space="0" w:color="000000"/>
+              <w:bottom w:val="single" w:sz="4" w:space="0" w:color="000000"/>
+              <w:end w:val="single" w:sz="4" w:space="0" w:color="000000"/>
+            </w:tcBorders>
           </w:tcPr>
           <w:p>
             <w:pPr>
@@ -9445,25 +9105,19 @@
                 <w:sz w:val="20"/>
                 <w:szCs w:val="20"/>
               </w:rPr>
-              <w:t>Edit flag</w:t>
-            </w:r>
-          </w:p>
-        </w:tc>
-        <w:tc>
-          <w:tcPr>
-            <w:tcW w:w="77.10pt" w:type="dxa"/>
-            <w:tcBorders>
-              <w:top w:val="single" w:sz="4" w:space="0" w:color="000000"/>
-              <w:start w:val="single" w:sz="4" w:space="0" w:color="000000"/>
-              <w:bottom w:val="single" w:sz="4" w:space="0" w:color="000000"/>
-              <w:end w:val="single" w:sz="4" w:space="0" w:color="000000"/>
-            </w:tcBorders>
-            <w:tcMar>
-              <w:top w:w="0pt" w:type="dxa"/>
-              <w:start w:w="5.65pt" w:type="dxa"/>
-              <w:bottom w:w="0pt" w:type="dxa"/>
-              <w:end w:w="5.40pt" w:type="dxa"/>
-            </w:tcMar>
+              <w:t>interrupt</w:t>
+            </w:r>
+          </w:p>
+        </w:tc>
+        <w:tc>
+          <w:tcPr>
+            <w:tcW w:w="36pt" w:type="dxa"/>
+            <w:tcBorders>
+              <w:top w:val="single" w:sz="4" w:space="0" w:color="000000"/>
+              <w:start w:val="single" w:sz="4" w:space="0" w:color="000000"/>
+              <w:bottom w:val="single" w:sz="4" w:space="0" w:color="000000"/>
+              <w:end w:val="single" w:sz="4" w:space="0" w:color="000000"/>
+            </w:tcBorders>
           </w:tcPr>
           <w:p>
             <w:pPr>
@@ -9486,13 +9140,13 @@
                 <w:sz w:val="20"/>
                 <w:szCs w:val="20"/>
               </w:rPr>
-              <w:t>Swap</w:t>
-            </w:r>
-          </w:p>
-        </w:tc>
-        <w:tc>
-          <w:tcPr>
-            <w:tcW w:w="77.10pt" w:type="dxa"/>
+              <w:t>opcode</w:t>
+            </w:r>
+          </w:p>
+        </w:tc>
+        <w:tc>
+          <w:tcPr>
+            <w:tcW w:w="60.05pt" w:type="dxa"/>
             <w:tcBorders>
               <w:top w:val="single" w:sz="4" w:space="0" w:color="000000"/>
               <w:start w:val="single" w:sz="4" w:space="0" w:color="000000"/>
@@ -9527,13 +9181,13 @@
                 <w:sz w:val="20"/>
                 <w:szCs w:val="20"/>
               </w:rPr>
-              <w:t>Reg1</w:t>
-            </w:r>
-          </w:p>
-        </w:tc>
-        <w:tc>
-          <w:tcPr>
-            <w:tcW w:w="77.10pt" w:type="dxa"/>
+              <w:t>Edit flag</w:t>
+            </w:r>
+          </w:p>
+        </w:tc>
+        <w:tc>
+          <w:tcPr>
+            <w:tcW w:w="77pt" w:type="dxa"/>
             <w:tcBorders>
               <w:top w:val="single" w:sz="4" w:space="0" w:color="000000"/>
               <w:start w:val="single" w:sz="4" w:space="0" w:color="000000"/>
@@ -9568,13 +9222,13 @@
                 <w:sz w:val="20"/>
                 <w:szCs w:val="20"/>
               </w:rPr>
-              <w:t>Reg2</w:t>
-            </w:r>
-          </w:p>
-        </w:tc>
-        <w:tc>
-          <w:tcPr>
-            <w:tcW w:w="77.10pt" w:type="dxa"/>
+              <w:t>Swap</w:t>
+            </w:r>
+          </w:p>
+        </w:tc>
+        <w:tc>
+          <w:tcPr>
+            <w:tcW w:w="77.05pt" w:type="dxa"/>
             <w:tcBorders>
               <w:top w:val="single" w:sz="4" w:space="0" w:color="000000"/>
               <w:start w:val="single" w:sz="4" w:space="0" w:color="000000"/>
@@ -9609,13 +9263,13 @@
                 <w:sz w:val="20"/>
                 <w:szCs w:val="20"/>
               </w:rPr>
-              <w:t>R1</w:t>
-            </w:r>
-          </w:p>
-        </w:tc>
-        <w:tc>
-          <w:tcPr>
-            <w:tcW w:w="77.10pt" w:type="dxa"/>
+              <w:t>Reg1</w:t>
+            </w:r>
+          </w:p>
+        </w:tc>
+        <w:tc>
+          <w:tcPr>
+            <w:tcW w:w="77.05pt" w:type="dxa"/>
             <w:tcBorders>
               <w:top w:val="single" w:sz="4" w:space="0" w:color="000000"/>
               <w:start w:val="single" w:sz="4" w:space="0" w:color="000000"/>
@@ -9650,13 +9304,13 @@
                 <w:sz w:val="20"/>
                 <w:szCs w:val="20"/>
               </w:rPr>
-              <w:t>R2</w:t>
-            </w:r>
-          </w:p>
-        </w:tc>
-        <w:tc>
-          <w:tcPr>
-            <w:tcW w:w="77.40pt" w:type="dxa"/>
+              <w:t>Reg2</w:t>
+            </w:r>
+          </w:p>
+        </w:tc>
+        <w:tc>
+          <w:tcPr>
+            <w:tcW w:w="46.35pt" w:type="dxa"/>
             <w:tcBorders>
               <w:top w:val="single" w:sz="4" w:space="0" w:color="000000"/>
               <w:start w:val="single" w:sz="4" w:space="0" w:color="000000"/>
@@ -9691,6 +9345,88 @@
                 <w:sz w:val="20"/>
                 <w:szCs w:val="20"/>
               </w:rPr>
+              <w:t>R1</w:t>
+            </w:r>
+          </w:p>
+        </w:tc>
+        <w:tc>
+          <w:tcPr>
+            <w:tcW w:w="40.50pt" w:type="dxa"/>
+            <w:tcBorders>
+              <w:top w:val="single" w:sz="4" w:space="0" w:color="000000"/>
+              <w:start w:val="single" w:sz="4" w:space="0" w:color="000000"/>
+              <w:bottom w:val="single" w:sz="4" w:space="0" w:color="000000"/>
+              <w:end w:val="single" w:sz="4" w:space="0" w:color="000000"/>
+            </w:tcBorders>
+            <w:tcMar>
+              <w:top w:w="0pt" w:type="dxa"/>
+              <w:start w:w="5.65pt" w:type="dxa"/>
+              <w:bottom w:w="0pt" w:type="dxa"/>
+              <w:end w:w="5.40pt" w:type="dxa"/>
+            </w:tcMar>
+          </w:tcPr>
+          <w:p>
+            <w:pPr>
+              <w:pStyle w:val="Standard"/>
+              <w:spacing w:after="0pt" w:line="12pt" w:lineRule="auto"/>
+              <w:jc w:val="center"/>
+              <w:rPr>
+                <w:rFonts w:eastAsia="Calibri"/>
+                <w:b/>
+                <w:bCs/>
+                <w:sz w:val="20"/>
+                <w:szCs w:val="20"/>
+              </w:rPr>
+            </w:pPr>
+            <w:r>
+              <w:rPr>
+                <w:rFonts w:eastAsia="Calibri"/>
+                <w:b/>
+                <w:bCs/>
+                <w:sz w:val="20"/>
+                <w:szCs w:val="20"/>
+              </w:rPr>
+              <w:t>R2</w:t>
+            </w:r>
+          </w:p>
+        </w:tc>
+        <w:tc>
+          <w:tcPr>
+            <w:tcW w:w="144.60pt" w:type="dxa"/>
+            <w:tcBorders>
+              <w:top w:val="single" w:sz="4" w:space="0" w:color="000000"/>
+              <w:start w:val="single" w:sz="4" w:space="0" w:color="000000"/>
+              <w:bottom w:val="single" w:sz="4" w:space="0" w:color="000000"/>
+              <w:end w:val="single" w:sz="4" w:space="0" w:color="000000"/>
+            </w:tcBorders>
+            <w:tcMar>
+              <w:top w:w="0pt" w:type="dxa"/>
+              <w:start w:w="5.65pt" w:type="dxa"/>
+              <w:bottom w:w="0pt" w:type="dxa"/>
+              <w:end w:w="5.40pt" w:type="dxa"/>
+            </w:tcMar>
+          </w:tcPr>
+          <w:p>
+            <w:pPr>
+              <w:pStyle w:val="Standard"/>
+              <w:spacing w:after="0pt" w:line="12pt" w:lineRule="auto"/>
+              <w:jc w:val="center"/>
+              <w:rPr>
+                <w:rFonts w:eastAsia="Calibri"/>
+                <w:b/>
+                <w:bCs/>
+                <w:sz w:val="20"/>
+                <w:szCs w:val="20"/>
+              </w:rPr>
+            </w:pPr>
+            <w:r>
+              <w:rPr>
+                <w:rFonts w:eastAsia="Calibri"/>
+                <w:b/>
+                <w:bCs/>
+                <w:sz w:val="20"/>
+                <w:szCs w:val="20"/>
+              </w:rPr>
               <w:t>WB</w:t>
             </w:r>
           </w:p>
@@ -9702,19 +9438,13 @@
         </w:trPr>
         <w:tc>
           <w:tcPr>
-            <w:tcW w:w="77.05pt" w:type="dxa"/>
-            <w:tcBorders>
-              <w:top w:val="single" w:sz="4" w:space="0" w:color="000000"/>
-              <w:start w:val="single" w:sz="4" w:space="0" w:color="000000"/>
-              <w:bottom w:val="single" w:sz="4" w:space="0" w:color="000000"/>
-              <w:end w:val="single" w:sz="4" w:space="0" w:color="000000"/>
-            </w:tcBorders>
-            <w:tcMar>
-              <w:top w:w="0pt" w:type="dxa"/>
-              <w:start w:w="5.65pt" w:type="dxa"/>
-              <w:bottom w:w="0pt" w:type="dxa"/>
-              <w:end w:w="5.40pt" w:type="dxa"/>
-            </w:tcMar>
+            <w:tcW w:w="134.75pt" w:type="dxa"/>
+            <w:tcBorders>
+              <w:top w:val="single" w:sz="4" w:space="0" w:color="000000"/>
+              <w:start w:val="single" w:sz="4" w:space="0" w:color="000000"/>
+              <w:bottom w:val="single" w:sz="4" w:space="0" w:color="000000"/>
+              <w:end w:val="single" w:sz="4" w:space="0" w:color="000000"/>
+            </w:tcBorders>
           </w:tcPr>
           <w:p>
             <w:pPr>
@@ -9733,25 +9463,19 @@
                 <w:sz w:val="20"/>
                 <w:szCs w:val="20"/>
               </w:rPr>
-              <w:t>1</w:t>
-            </w:r>
-          </w:p>
-        </w:tc>
-        <w:tc>
-          <w:tcPr>
-            <w:tcW w:w="77.10pt" w:type="dxa"/>
-            <w:tcBorders>
-              <w:top w:val="single" w:sz="4" w:space="0" w:color="000000"/>
-              <w:start w:val="single" w:sz="4" w:space="0" w:color="000000"/>
-              <w:bottom w:val="single" w:sz="4" w:space="0" w:color="000000"/>
-              <w:end w:val="single" w:sz="4" w:space="0" w:color="000000"/>
-            </w:tcBorders>
-            <w:tcMar>
-              <w:top w:w="0pt" w:type="dxa"/>
-              <w:start w:w="5.65pt" w:type="dxa"/>
-              <w:bottom w:w="0pt" w:type="dxa"/>
-              <w:end w:w="5.40pt" w:type="dxa"/>
-            </w:tcMar>
+              <w:t>2</w:t>
+            </w:r>
+          </w:p>
+        </w:tc>
+        <w:tc>
+          <w:tcPr>
+            <w:tcW w:w="36pt" w:type="dxa"/>
+            <w:tcBorders>
+              <w:top w:val="single" w:sz="4" w:space="0" w:color="000000"/>
+              <w:start w:val="single" w:sz="4" w:space="0" w:color="000000"/>
+              <w:bottom w:val="single" w:sz="4" w:space="0" w:color="000000"/>
+              <w:end w:val="single" w:sz="4" w:space="0" w:color="000000"/>
+            </w:tcBorders>
           </w:tcPr>
           <w:p>
             <w:pPr>
@@ -9770,13 +9494,13 @@
                 <w:sz w:val="20"/>
                 <w:szCs w:val="20"/>
               </w:rPr>
-              <w:t>1</w:t>
-            </w:r>
-          </w:p>
-        </w:tc>
-        <w:tc>
-          <w:tcPr>
-            <w:tcW w:w="77.10pt" w:type="dxa"/>
+              <w:t>5</w:t>
+            </w:r>
+          </w:p>
+        </w:tc>
+        <w:tc>
+          <w:tcPr>
+            <w:tcW w:w="60.05pt" w:type="dxa"/>
             <w:tcBorders>
               <w:top w:val="single" w:sz="4" w:space="0" w:color="000000"/>
               <w:start w:val="single" w:sz="4" w:space="0" w:color="000000"/>
@@ -9807,13 +9531,13 @@
                 <w:sz w:val="20"/>
                 <w:szCs w:val="20"/>
               </w:rPr>
-              <w:t>32</w:t>
-            </w:r>
-          </w:p>
-        </w:tc>
-        <w:tc>
-          <w:tcPr>
-            <w:tcW w:w="77.10pt" w:type="dxa"/>
+              <w:t>1</w:t>
+            </w:r>
+          </w:p>
+        </w:tc>
+        <w:tc>
+          <w:tcPr>
+            <w:tcW w:w="77pt" w:type="dxa"/>
             <w:tcBorders>
               <w:top w:val="single" w:sz="4" w:space="0" w:color="000000"/>
               <w:start w:val="single" w:sz="4" w:space="0" w:color="000000"/>
@@ -9844,13 +9568,13 @@
                 <w:sz w:val="20"/>
                 <w:szCs w:val="20"/>
               </w:rPr>
-              <w:t>32</w:t>
-            </w:r>
-          </w:p>
-        </w:tc>
-        <w:tc>
-          <w:tcPr>
-            <w:tcW w:w="77.10pt" w:type="dxa"/>
+              <w:t>1</w:t>
+            </w:r>
+          </w:p>
+        </w:tc>
+        <w:tc>
+          <w:tcPr>
+            <w:tcW w:w="77.05pt" w:type="dxa"/>
             <w:tcBorders>
               <w:top w:val="single" w:sz="4" w:space="0" w:color="000000"/>
               <w:start w:val="single" w:sz="4" w:space="0" w:color="000000"/>
@@ -9881,13 +9605,13 @@
                 <w:sz w:val="20"/>
                 <w:szCs w:val="20"/>
               </w:rPr>
-              <w:t>4</w:t>
-            </w:r>
-          </w:p>
-        </w:tc>
-        <w:tc>
-          <w:tcPr>
-            <w:tcW w:w="77.10pt" w:type="dxa"/>
+              <w:t>32</w:t>
+            </w:r>
+          </w:p>
+        </w:tc>
+        <w:tc>
+          <w:tcPr>
+            <w:tcW w:w="77.05pt" w:type="dxa"/>
             <w:tcBorders>
               <w:top w:val="single" w:sz="4" w:space="0" w:color="000000"/>
               <w:start w:val="single" w:sz="4" w:space="0" w:color="000000"/>
@@ -9918,13 +9642,87 @@
                 <w:sz w:val="20"/>
                 <w:szCs w:val="20"/>
               </w:rPr>
+              <w:t>32</w:t>
+            </w:r>
+          </w:p>
+        </w:tc>
+        <w:tc>
+          <w:tcPr>
+            <w:tcW w:w="46.35pt" w:type="dxa"/>
+            <w:tcBorders>
+              <w:top w:val="single" w:sz="4" w:space="0" w:color="000000"/>
+              <w:start w:val="single" w:sz="4" w:space="0" w:color="000000"/>
+              <w:bottom w:val="single" w:sz="4" w:space="0" w:color="000000"/>
+              <w:end w:val="single" w:sz="4" w:space="0" w:color="000000"/>
+            </w:tcBorders>
+            <w:tcMar>
+              <w:top w:w="0pt" w:type="dxa"/>
+              <w:start w:w="5.65pt" w:type="dxa"/>
+              <w:bottom w:w="0pt" w:type="dxa"/>
+              <w:end w:w="5.40pt" w:type="dxa"/>
+            </w:tcMar>
+          </w:tcPr>
+          <w:p>
+            <w:pPr>
+              <w:pStyle w:val="Standard"/>
+              <w:spacing w:after="0pt" w:line="12pt" w:lineRule="auto"/>
+              <w:jc w:val="center"/>
+              <w:rPr>
+                <w:rFonts w:eastAsia="Calibri"/>
+                <w:sz w:val="20"/>
+                <w:szCs w:val="20"/>
+              </w:rPr>
+            </w:pPr>
+            <w:r>
+              <w:rPr>
+                <w:rFonts w:eastAsia="Calibri"/>
+                <w:sz w:val="20"/>
+                <w:szCs w:val="20"/>
+              </w:rPr>
               <w:t>4</w:t>
             </w:r>
           </w:p>
         </w:tc>
         <w:tc>
           <w:tcPr>
-            <w:tcW w:w="77.40pt" w:type="dxa"/>
+            <w:tcW w:w="40.50pt" w:type="dxa"/>
+            <w:tcBorders>
+              <w:top w:val="single" w:sz="4" w:space="0" w:color="000000"/>
+              <w:start w:val="single" w:sz="4" w:space="0" w:color="000000"/>
+              <w:bottom w:val="single" w:sz="4" w:space="0" w:color="000000"/>
+              <w:end w:val="single" w:sz="4" w:space="0" w:color="000000"/>
+            </w:tcBorders>
+            <w:tcMar>
+              <w:top w:w="0pt" w:type="dxa"/>
+              <w:start w:w="5.65pt" w:type="dxa"/>
+              <w:bottom w:w="0pt" w:type="dxa"/>
+              <w:end w:w="5.40pt" w:type="dxa"/>
+            </w:tcMar>
+          </w:tcPr>
+          <w:p>
+            <w:pPr>
+              <w:pStyle w:val="Standard"/>
+              <w:spacing w:after="0pt" w:line="12pt" w:lineRule="auto"/>
+              <w:jc w:val="center"/>
+              <w:rPr>
+                <w:rFonts w:eastAsia="Calibri"/>
+                <w:sz w:val="20"/>
+                <w:szCs w:val="20"/>
+              </w:rPr>
+            </w:pPr>
+            <w:r>
+              <w:rPr>
+                <w:rFonts w:eastAsia="Calibri"/>
+                <w:sz w:val="20"/>
+                <w:szCs w:val="20"/>
+              </w:rPr>
+              <w:t>4</w:t>
+            </w:r>
+          </w:p>
+        </w:tc>
+        <w:tc>
+          <w:tcPr>
+            <w:tcW w:w="144.60pt" w:type="dxa"/>
             <w:tcBorders>
               <w:top w:val="single" w:sz="4" w:space="0" w:color="000000"/>
               <w:start w:val="single" w:sz="4" w:space="0" w:color="000000"/>
@@ -10239,7 +10037,6 @@
                 <w:szCs w:val="28"/>
               </w:rPr>
             </w:pPr>
-            <w:proofErr w:type="spellStart"/>
             <w:r>
               <w:rPr>
                 <w:rFonts w:eastAsia="Calibri"/>
@@ -10248,18 +10045,7 @@
                 <w:sz w:val="28"/>
                 <w:szCs w:val="28"/>
               </w:rPr>
-              <w:t>Pred</w:t>
-            </w:r>
-            <w:proofErr w:type="spellEnd"/>
-            <w:r>
-              <w:rPr>
-                <w:rFonts w:eastAsia="Calibri"/>
-                <w:b/>
-                <w:bCs/>
-                <w:sz w:val="28"/>
-                <w:szCs w:val="28"/>
-              </w:rPr>
-              <w:t xml:space="preserve"> result</w:t>
+              <w:t>Pred result</w:t>
             </w:r>
           </w:p>
         </w:tc>
@@ -12144,15 +11930,7 @@
         <w:pStyle w:val="Standard"/>
       </w:pPr>
       <w:r>
-        <w:t xml:space="preserve">We have 8 multiplexers: A, B, C, D, F, E, F, G and its selectors are stated </w:t>
-      </w:r>
-      <w:proofErr w:type="gramStart"/>
-      <w:r>
-        <w:t>in  the</w:t>
-      </w:r>
-      <w:proofErr w:type="gramEnd"/>
-      <w:r>
-        <w:t xml:space="preserve"> table below:</w:t>
+        <w:t>We have 8 multiplexers: A, B, C, D, F, E, F, G and its selectors are stated in  the table below:</w:t>
       </w:r>
     </w:p>
     <w:tbl>
@@ -22407,11 +22185,9 @@
               <w:pStyle w:val="TableContents"/>
               <w:jc w:val="center"/>
             </w:pPr>
-            <w:proofErr w:type="spellStart"/>
             <w:r>
               <w:t>num</w:t>
             </w:r>
-            <w:proofErr w:type="spellEnd"/>
           </w:p>
         </w:tc>
         <w:tc>
@@ -22436,11 +22212,9 @@
               <w:pStyle w:val="TableContents"/>
               <w:jc w:val="center"/>
             </w:pPr>
-            <w:proofErr w:type="spellStart"/>
             <w:r>
               <w:t>wb</w:t>
             </w:r>
-            <w:proofErr w:type="spellEnd"/>
           </w:p>
         </w:tc>
         <w:tc>
@@ -22624,11 +22398,9 @@
               <w:pStyle w:val="TableContents"/>
               <w:jc w:val="center"/>
             </w:pPr>
-            <w:proofErr w:type="spellStart"/>
             <w:r>
               <w:t>Int</w:t>
             </w:r>
-            <w:proofErr w:type="spellEnd"/>
           </w:p>
           <w:p>
             <w:pPr>
@@ -32520,7 +32292,7 @@
 </file>
 
 <file path=word/endnotes.xml><?xml version="1.0" encoding="utf-8"?>
-<w:endnotes xmlns:cx="http://schemas.microsoft.com/office/drawing/2014/chartex" xmlns:cx1="http://schemas.microsoft.com/office/drawing/2015/9/8/chartex" xmlns:mc="http://schemas.openxmlformats.org/markup-compatibility/2006" xmlns:o="urn:schemas-microsoft-com:office:office" xmlns:r="http://purl.oclc.org/ooxml/officeDocument/relationships" xmlns:m="http://purl.oclc.org/ooxml/officeDocument/math" xmlns:v="urn:schemas-microsoft-com:vml" xmlns:wp14="http://schemas.microsoft.com/office/word/2010/wordprocessingDrawing" xmlns:wp="http://purl.oclc.org/ooxml/drawingml/wordprocessingDrawing" xmlns:w10="urn:schemas-microsoft-com:office:word" xmlns:w="http://purl.oclc.org/ooxml/wordprocessingml/main" xmlns:w14="http://schemas.microsoft.com/office/word/2010/wordml" xmlns:w15="http://schemas.microsoft.com/office/word/2012/wordml" xmlns:w16se="http://schemas.microsoft.com/office/word/2015/wordml/symex" xmlns:wpi="http://schemas.microsoft.com/office/word/2010/wordprocessingInk" xmlns:wne="http://schemas.microsoft.com/office/word/2006/wordml" mc:Ignorable="w14 w15 w16se wne wp14">
+<w:endnotes xmlns:cx="http://schemas.microsoft.com/office/drawing/2014/chartex" xmlns:cx1="http://schemas.microsoft.com/office/drawing/2015/9/8/chartex" xmlns:cx2="http://schemas.microsoft.com/office/drawing/2015/10/21/chartex" xmlns:cx3="http://schemas.microsoft.com/office/drawing/2016/5/9/chartex" xmlns:cx4="http://schemas.microsoft.com/office/drawing/2016/5/10/chartex" xmlns:cx5="http://schemas.microsoft.com/office/drawing/2016/5/11/chartex" xmlns:cx6="http://schemas.microsoft.com/office/drawing/2016/5/12/chartex" xmlns:cx7="http://schemas.microsoft.com/office/drawing/2016/5/13/chartex" xmlns:cx8="http://schemas.microsoft.com/office/drawing/2016/5/14/chartex" xmlns:mc="http://schemas.openxmlformats.org/markup-compatibility/2006" xmlns:aink="http://schemas.microsoft.com/office/drawing/2016/ink" xmlns:am3d="http://schemas.microsoft.com/office/drawing/2017/model3d" xmlns:o="urn:schemas-microsoft-com:office:office" xmlns:r="http://purl.oclc.org/ooxml/officeDocument/relationships" xmlns:m="http://purl.oclc.org/ooxml/officeDocument/math" xmlns:v="urn:schemas-microsoft-com:vml" xmlns:wp14="http://schemas.microsoft.com/office/word/2010/wordprocessingDrawing" xmlns:wp="http://purl.oclc.org/ooxml/drawingml/wordprocessingDrawing" xmlns:w10="urn:schemas-microsoft-com:office:word" xmlns:w="http://purl.oclc.org/ooxml/wordprocessingml/main" xmlns:w14="http://schemas.microsoft.com/office/word/2010/wordml" xmlns:w15="http://schemas.microsoft.com/office/word/2012/wordml" xmlns:w16cex="http://schemas.microsoft.com/office/word/2018/wordml/cex" xmlns:w16cid="http://schemas.microsoft.com/office/word/2016/wordml/cid" xmlns:w16="http://schemas.microsoft.com/office/word/2018/wordml" xmlns:w16se="http://schemas.microsoft.com/office/word/2015/wordml/symex" xmlns:wpi="http://schemas.microsoft.com/office/word/2010/wordprocessingInk" xmlns:wne="http://schemas.microsoft.com/office/word/2006/wordml" mc:Ignorable="w14 w15 w16se w16cid w16 w16cex wne wp14">
   <w:endnote w:type="separator" w:id="-1">
     <w:p>
       <w:r>
@@ -32539,7 +32311,7 @@
 </file>
 
 <file path=word/footer1.xml><?xml version="1.0" encoding="utf-8"?>
-<w:ftr xmlns:cx="http://schemas.microsoft.com/office/drawing/2014/chartex" xmlns:cx1="http://schemas.microsoft.com/office/drawing/2015/9/8/chartex" xmlns:mc="http://schemas.openxmlformats.org/markup-compatibility/2006" xmlns:o="urn:schemas-microsoft-com:office:office" xmlns:r="http://purl.oclc.org/ooxml/officeDocument/relationships" xmlns:m="http://purl.oclc.org/ooxml/officeDocument/math" xmlns:v="urn:schemas-microsoft-com:vml" xmlns:wp14="http://schemas.microsoft.com/office/word/2010/wordprocessingDrawing" xmlns:wp="http://purl.oclc.org/ooxml/drawingml/wordprocessingDrawing" xmlns:w10="urn:schemas-microsoft-com:office:word" xmlns:w="http://purl.oclc.org/ooxml/wordprocessingml/main" xmlns:w14="http://schemas.microsoft.com/office/word/2010/wordml" xmlns:w15="http://schemas.microsoft.com/office/word/2012/wordml" xmlns:w16se="http://schemas.microsoft.com/office/word/2015/wordml/symex" xmlns:wpi="http://schemas.microsoft.com/office/word/2010/wordprocessingInk" xmlns:wne="http://schemas.microsoft.com/office/word/2006/wordml" mc:Ignorable="w14 w15 w16se wne wp14">
+<w:ftr xmlns:cx="http://schemas.microsoft.com/office/drawing/2014/chartex" xmlns:cx1="http://schemas.microsoft.com/office/drawing/2015/9/8/chartex" xmlns:cx2="http://schemas.microsoft.com/office/drawing/2015/10/21/chartex" xmlns:cx3="http://schemas.microsoft.com/office/drawing/2016/5/9/chartex" xmlns:cx4="http://schemas.microsoft.com/office/drawing/2016/5/10/chartex" xmlns:cx5="http://schemas.microsoft.com/office/drawing/2016/5/11/chartex" xmlns:cx6="http://schemas.microsoft.com/office/drawing/2016/5/12/chartex" xmlns:cx7="http://schemas.microsoft.com/office/drawing/2016/5/13/chartex" xmlns:cx8="http://schemas.microsoft.com/office/drawing/2016/5/14/chartex" xmlns:mc="http://schemas.openxmlformats.org/markup-compatibility/2006" xmlns:aink="http://schemas.microsoft.com/office/drawing/2016/ink" xmlns:am3d="http://schemas.microsoft.com/office/drawing/2017/model3d" xmlns:o="urn:schemas-microsoft-com:office:office" xmlns:r="http://purl.oclc.org/ooxml/officeDocument/relationships" xmlns:m="http://purl.oclc.org/ooxml/officeDocument/math" xmlns:v="urn:schemas-microsoft-com:vml" xmlns:wp14="http://schemas.microsoft.com/office/word/2010/wordprocessingDrawing" xmlns:wp="http://purl.oclc.org/ooxml/drawingml/wordprocessingDrawing" xmlns:w10="urn:schemas-microsoft-com:office:word" xmlns:w="http://purl.oclc.org/ooxml/wordprocessingml/main" xmlns:w14="http://schemas.microsoft.com/office/word/2010/wordml" xmlns:w15="http://schemas.microsoft.com/office/word/2012/wordml" xmlns:w16cex="http://schemas.microsoft.com/office/word/2018/wordml/cex" xmlns:w16cid="http://schemas.microsoft.com/office/word/2016/wordml/cid" xmlns:w16="http://schemas.microsoft.com/office/word/2018/wordml" xmlns:w16se="http://schemas.microsoft.com/office/word/2015/wordml/symex" xmlns:wpi="http://schemas.microsoft.com/office/word/2010/wordprocessingInk" xmlns:wne="http://schemas.microsoft.com/office/word/2006/wordml" mc:Ignorable="w14 w15 w16se w16cid w16 w16cex wne wp14">
   <w:p>
     <w:pPr>
       <w:pStyle w:val="Footer"/>
@@ -32573,7 +32345,7 @@
 </file>
 
 <file path=word/footnotes.xml><?xml version="1.0" encoding="utf-8"?>
-<w:footnotes xmlns:cx="http://schemas.microsoft.com/office/drawing/2014/chartex" xmlns:cx1="http://schemas.microsoft.com/office/drawing/2015/9/8/chartex" xmlns:mc="http://schemas.openxmlformats.org/markup-compatibility/2006" xmlns:o="urn:schemas-microsoft-com:office:office" xmlns:r="http://purl.oclc.org/ooxml/officeDocument/relationships" xmlns:m="http://purl.oclc.org/ooxml/officeDocument/math" xmlns:v="urn:schemas-microsoft-com:vml" xmlns:wp14="http://schemas.microsoft.com/office/word/2010/wordprocessingDrawing" xmlns:wp="http://purl.oclc.org/ooxml/drawingml/wordprocessingDrawing" xmlns:w10="urn:schemas-microsoft-com:office:word" xmlns:w="http://purl.oclc.org/ooxml/wordprocessingml/main" xmlns:w14="http://schemas.microsoft.com/office/word/2010/wordml" xmlns:w15="http://schemas.microsoft.com/office/word/2012/wordml" xmlns:w16se="http://schemas.microsoft.com/office/word/2015/wordml/symex" xmlns:wpi="http://schemas.microsoft.com/office/word/2010/wordprocessingInk" xmlns:wne="http://schemas.microsoft.com/office/word/2006/wordml" mc:Ignorable="w14 w15 w16se wne wp14">
+<w:footnotes xmlns:cx="http://schemas.microsoft.com/office/drawing/2014/chartex" xmlns:cx1="http://schemas.microsoft.com/office/drawing/2015/9/8/chartex" xmlns:cx2="http://schemas.microsoft.com/office/drawing/2015/10/21/chartex" xmlns:cx3="http://schemas.microsoft.com/office/drawing/2016/5/9/chartex" xmlns:cx4="http://schemas.microsoft.com/office/drawing/2016/5/10/chartex" xmlns:cx5="http://schemas.microsoft.com/office/drawing/2016/5/11/chartex" xmlns:cx6="http://schemas.microsoft.com/office/drawing/2016/5/12/chartex" xmlns:cx7="http://schemas.microsoft.com/office/drawing/2016/5/13/chartex" xmlns:cx8="http://schemas.microsoft.com/office/drawing/2016/5/14/chartex" xmlns:mc="http://schemas.openxmlformats.org/markup-compatibility/2006" xmlns:aink="http://schemas.microsoft.com/office/drawing/2016/ink" xmlns:am3d="http://schemas.microsoft.com/office/drawing/2017/model3d" xmlns:o="urn:schemas-microsoft-com:office:office" xmlns:r="http://purl.oclc.org/ooxml/officeDocument/relationships" xmlns:m="http://purl.oclc.org/ooxml/officeDocument/math" xmlns:v="urn:schemas-microsoft-com:vml" xmlns:wp14="http://schemas.microsoft.com/office/word/2010/wordprocessingDrawing" xmlns:wp="http://purl.oclc.org/ooxml/drawingml/wordprocessingDrawing" xmlns:w10="urn:schemas-microsoft-com:office:word" xmlns:w="http://purl.oclc.org/ooxml/wordprocessingml/main" xmlns:w14="http://schemas.microsoft.com/office/word/2010/wordml" xmlns:w15="http://schemas.microsoft.com/office/word/2012/wordml" xmlns:w16cex="http://schemas.microsoft.com/office/word/2018/wordml/cex" xmlns:w16cid="http://schemas.microsoft.com/office/word/2016/wordml/cid" xmlns:w16="http://schemas.microsoft.com/office/word/2018/wordml" xmlns:w16se="http://schemas.microsoft.com/office/word/2015/wordml/symex" xmlns:wpi="http://schemas.microsoft.com/office/word/2010/wordprocessingInk" xmlns:wne="http://schemas.microsoft.com/office/word/2006/wordml" mc:Ignorable="w14 w15 w16se w16cid w16 w16cex wne wp14">
   <w:footnote w:type="separator" w:id="-1">
     <w:p>
       <w:r>
@@ -32595,7 +32367,7 @@
 </file>
 
 <file path=word/numbering.xml><?xml version="1.0" encoding="utf-8"?>
-<w:numbering xmlns:cx="http://schemas.microsoft.com/office/drawing/2014/chartex" xmlns:cx1="http://schemas.microsoft.com/office/drawing/2015/9/8/chartex" xmlns:mc="http://schemas.openxmlformats.org/markup-compatibility/2006" xmlns:o="urn:schemas-microsoft-com:office:office" xmlns:r="http://purl.oclc.org/ooxml/officeDocument/relationships" xmlns:m="http://purl.oclc.org/ooxml/officeDocument/math" xmlns:v="urn:schemas-microsoft-com:vml" xmlns:wp14="http://schemas.microsoft.com/office/word/2010/wordprocessingDrawing" xmlns:wp="http://purl.oclc.org/ooxml/drawingml/wordprocessingDrawing" xmlns:w10="urn:schemas-microsoft-com:office:word" xmlns:w="http://purl.oclc.org/ooxml/wordprocessingml/main" xmlns:w14="http://schemas.microsoft.com/office/word/2010/wordml" xmlns:w15="http://schemas.microsoft.com/office/word/2012/wordml" xmlns:w16se="http://schemas.microsoft.com/office/word/2015/wordml/symex" xmlns:wpi="http://schemas.microsoft.com/office/word/2010/wordprocessingInk" xmlns:wne="http://schemas.microsoft.com/office/word/2006/wordml" mc:Ignorable="w14 w15 w16se wne wp14">
+<w:numbering xmlns:cx="http://schemas.microsoft.com/office/drawing/2014/chartex" xmlns:cx1="http://schemas.microsoft.com/office/drawing/2015/9/8/chartex" xmlns:cx2="http://schemas.microsoft.com/office/drawing/2015/10/21/chartex" xmlns:cx3="http://schemas.microsoft.com/office/drawing/2016/5/9/chartex" xmlns:cx4="http://schemas.microsoft.com/office/drawing/2016/5/10/chartex" xmlns:cx5="http://schemas.microsoft.com/office/drawing/2016/5/11/chartex" xmlns:cx6="http://schemas.microsoft.com/office/drawing/2016/5/12/chartex" xmlns:cx7="http://schemas.microsoft.com/office/drawing/2016/5/13/chartex" xmlns:cx8="http://schemas.microsoft.com/office/drawing/2016/5/14/chartex" xmlns:mc="http://schemas.openxmlformats.org/markup-compatibility/2006" xmlns:aink="http://schemas.microsoft.com/office/drawing/2016/ink" xmlns:am3d="http://schemas.microsoft.com/office/drawing/2017/model3d" xmlns:o="urn:schemas-microsoft-com:office:office" xmlns:r="http://purl.oclc.org/ooxml/officeDocument/relationships" xmlns:m="http://purl.oclc.org/ooxml/officeDocument/math" xmlns:v="urn:schemas-microsoft-com:vml" xmlns:wp14="http://schemas.microsoft.com/office/word/2010/wordprocessingDrawing" xmlns:wp="http://purl.oclc.org/ooxml/drawingml/wordprocessingDrawing" xmlns:w10="urn:schemas-microsoft-com:office:word" xmlns:w="http://purl.oclc.org/ooxml/wordprocessingml/main" xmlns:w14="http://schemas.microsoft.com/office/word/2010/wordml" xmlns:w15="http://schemas.microsoft.com/office/word/2012/wordml" xmlns:w16cex="http://schemas.microsoft.com/office/word/2018/wordml/cex" xmlns:w16cid="http://schemas.microsoft.com/office/word/2016/wordml/cid" xmlns:w16="http://schemas.microsoft.com/office/word/2018/wordml" xmlns:w16se="http://schemas.microsoft.com/office/word/2015/wordml/symex" xmlns:wpi="http://schemas.microsoft.com/office/word/2010/wordprocessingInk" xmlns:wne="http://schemas.microsoft.com/office/word/2006/wordml" mc:Ignorable="w14 w15 w16se w16cid w16 w16cex wne wp14">
   <w:abstractNum w:abstractNumId="0" w15:restartNumberingAfterBreak="0">
     <w:nsid w:val="24A926E4"/>
     <w:multiLevelType w:val="multilevel"/>
@@ -32876,7 +32648,7 @@
 </file>
 
 <file path=word/styles.xml><?xml version="1.0" encoding="utf-8"?>
-<w:styles xmlns:mc="http://schemas.openxmlformats.org/markup-compatibility/2006" xmlns:r="http://purl.oclc.org/ooxml/officeDocument/relationships" xmlns:w="http://purl.oclc.org/ooxml/wordprocessingml/main" xmlns:w14="http://schemas.microsoft.com/office/word/2010/wordml" xmlns:w15="http://schemas.microsoft.com/office/word/2012/wordml" xmlns:w16se="http://schemas.microsoft.com/office/word/2015/wordml/symex" mc:Ignorable="w14 w15 w16se">
+<w:styles xmlns:mc="http://schemas.openxmlformats.org/markup-compatibility/2006" xmlns:r="http://purl.oclc.org/ooxml/officeDocument/relationships" xmlns:w="http://purl.oclc.org/ooxml/wordprocessingml/main" xmlns:w14="http://schemas.microsoft.com/office/word/2010/wordml" xmlns:w15="http://schemas.microsoft.com/office/word/2012/wordml" xmlns:w16cex="http://schemas.microsoft.com/office/word/2018/wordml/cex" xmlns:w16cid="http://schemas.microsoft.com/office/word/2016/wordml/cid" xmlns:w16="http://schemas.microsoft.com/office/word/2018/wordml" xmlns:w16se="http://schemas.microsoft.com/office/word/2015/wordml/symex" mc:Ignorable="w14 w15 w16se w16cid w16 w16cex">
   <w:docDefaults>
     <w:rPrDefault>
       <w:rPr>
@@ -32895,7 +32667,7 @@
       </w:pPr>
     </w:pPrDefault>
   </w:docDefaults>
-  <w:latentStyles w:defLockedState="0" w:defUIPriority="99" w:defSemiHidden="0" w:defUnhideWhenUsed="0" w:defQFormat="0" w:count="371">
+  <w:latentStyles w:defLockedState="0" w:defUIPriority="99" w:defSemiHidden="0" w:defUnhideWhenUsed="0" w:defQFormat="0" w:count="376">
     <w:lsdException w:name="Normal" w:uiPriority="0" w:qFormat="1"/>
     <w:lsdException w:name="heading 1" w:uiPriority="9" w:qFormat="1"/>
     <w:lsdException w:name="heading 2" w:semiHidden="1" w:uiPriority="9" w:unhideWhenUsed="1" w:qFormat="1"/>
@@ -33001,7 +32773,6 @@
     <w:lsdException w:name="HTML Sample" w:semiHidden="1" w:unhideWhenUsed="1"/>
     <w:lsdException w:name="HTML Typewriter" w:semiHidden="1" w:unhideWhenUsed="1"/>
     <w:lsdException w:name="HTML Variable" w:semiHidden="1" w:unhideWhenUsed="1"/>
-    <w:lsdException w:name="Normal Table" w:semiHidden="1" w:unhideWhenUsed="1"/>
     <w:lsdException w:name="annotation subject" w:semiHidden="1" w:unhideWhenUsed="1"/>
     <w:lsdException w:name="No List" w:semiHidden="1" w:unhideWhenUsed="1"/>
     <w:lsdException w:name="Outline List 1" w:semiHidden="1" w:unhideWhenUsed="1"/>
@@ -33044,11 +32815,8 @@
     <w:lsdException w:name="Table Contemporary" w:semiHidden="1" w:unhideWhenUsed="1"/>
     <w:lsdException w:name="Table Elegant" w:semiHidden="1" w:unhideWhenUsed="1"/>
     <w:lsdException w:name="Table Professional" w:semiHidden="1" w:unhideWhenUsed="1"/>
-    <w:lsdException w:name="Table Subtle 1" w:semiHidden="1" w:unhideWhenUsed="1"/>
     <w:lsdException w:name="Table Subtle 2" w:semiHidden="1" w:unhideWhenUsed="1"/>
     <w:lsdException w:name="Table Web 1" w:semiHidden="1" w:unhideWhenUsed="1"/>
-    <w:lsdException w:name="Table Web 2" w:semiHidden="1" w:unhideWhenUsed="1"/>
-    <w:lsdException w:name="Table Web 3" w:semiHidden="1" w:unhideWhenUsed="1"/>
     <w:lsdException w:name="Balloon Text" w:semiHidden="1" w:unhideWhenUsed="1"/>
     <w:lsdException w:name="Table Grid" w:uiPriority="39"/>
     <w:lsdException w:name="Table Theme" w:semiHidden="1" w:unhideWhenUsed="1"/>
@@ -33267,6 +33035,11 @@
     <w:lsdException w:name="List Table 5 Dark Accent 6" w:uiPriority="50"/>
     <w:lsdException w:name="List Table 6 Colorful Accent 6" w:uiPriority="51"/>
     <w:lsdException w:name="List Table 7 Colorful Accent 6" w:uiPriority="52"/>
+    <w:lsdException w:name="Mention" w:semiHidden="1" w:unhideWhenUsed="1"/>
+    <w:lsdException w:name="Smart Hyperlink" w:semiHidden="1" w:unhideWhenUsed="1"/>
+    <w:lsdException w:name="Hashtag" w:semiHidden="1" w:unhideWhenUsed="1"/>
+    <w:lsdException w:name="Unresolved Mention" w:semiHidden="1" w:unhideWhenUsed="1"/>
+    <w:lsdException w:name="Smart Link" w:semiHidden="1" w:unhideWhenUsed="1"/>
   </w:latentStyles>
   <w:style w:type="paragraph" w:default="1" w:styleId="Normal">
     <w:name w:val="Normal"/>
@@ -34297,7 +34070,7 @@
 </file>
 
 <file path=customXml/itemProps1.xml><?xml version="1.0" encoding="utf-8"?>
-<ds:datastoreItem xmlns:ds="http://purl.oclc.org/ooxml/officeDocument/customXml" ds:itemID="{4FD2575B-DBB3-43C5-AC8B-3104B4FFCF2A}">
+<ds:datastoreItem xmlns:ds="http://purl.oclc.org/ooxml/officeDocument/customXml" ds:itemID="{01ED3E39-3BD9-481D-A908-F56D14FE30BB}">
   <ds:schemaRefs>
     <ds:schemaRef ds:uri="http://schemas.openxmlformats.org/officeDocument/2006/bibliography"/>
   </ds:schemaRefs>

</xml_diff>